<commit_message>
Added notes for lecture 9
</commit_message>
<xml_diff>
--- a/Notes.docx
+++ b/Notes.docx
@@ -6570,8 +6570,13 @@
           <w:numId w:val="10"/>
         </w:numPr>
       </w:pPr>
-      <w:r>
-        <w:t>Primask: 1-Bit register that masks all interrupts with priority lower than 0 (Higher number).</w:t>
+      <w:proofErr w:type="spellStart"/>
+      <w:r>
+        <w:t>Primask</w:t>
+      </w:r>
+      <w:proofErr w:type="spellEnd"/>
+      <w:r>
+        <w:t>: 1-Bit register that masks all interrupts with priority lower than 0 (Higher number).</w:t>
       </w:r>
     </w:p>
     <w:p>
@@ -6582,8 +6587,13 @@
           <w:numId w:val="10"/>
         </w:numPr>
       </w:pPr>
-      <w:r>
-        <w:t>Basepri: 8-bit register that takes a number in range of 0-240 and masks all interrupts with lower priority that that number. (Higher number)</w:t>
+      <w:proofErr w:type="spellStart"/>
+      <w:r>
+        <w:t>Basepri</w:t>
+      </w:r>
+      <w:proofErr w:type="spellEnd"/>
+      <w:r>
+        <w:t>: 8-bit register that takes a number in range of 0-240 and masks all interrupts with lower priority that that number. (Higher number)</w:t>
       </w:r>
     </w:p>
     <w:p>
@@ -6594,9 +6604,15 @@
           <w:numId w:val="10"/>
         </w:numPr>
       </w:pPr>
-      <w:r>
-        <w:t xml:space="preserve">Faultmask: 1-Bit register like </w:t>
-      </w:r>
+      <w:proofErr w:type="spellStart"/>
+      <w:r>
+        <w:t>Faultmask</w:t>
+      </w:r>
+      <w:proofErr w:type="spellEnd"/>
+      <w:r>
+        <w:t xml:space="preserve">: 1-Bit register like </w:t>
+      </w:r>
+      <w:proofErr w:type="spellStart"/>
       <w:r>
         <w:rPr>
           <w:i/>
@@ -6604,6 +6620,7 @@
         </w:rPr>
         <w:t>Primask</w:t>
       </w:r>
+      <w:proofErr w:type="spellEnd"/>
       <w:r>
         <w:t xml:space="preserve"> but masks </w:t>
       </w:r>
@@ -8031,6 +8048,26 @@
         </w:numPr>
       </w:pPr>
       <w:r>
+        <w:t xml:space="preserve">You can’t add any PIO pin to any Peripherals (Check in sheet </w:t>
+      </w:r>
+      <w:proofErr w:type="spellStart"/>
+      <w:r>
+        <w:t>before hand</w:t>
+      </w:r>
+      <w:proofErr w:type="spellEnd"/>
+      <w:r>
+        <w:t>)</w:t>
+      </w:r>
+    </w:p>
+    <w:p>
+      <w:pPr>
+        <w:pStyle w:val="ListParagraph"/>
+        <w:numPr>
+          <w:ilvl w:val="0"/>
+          <w:numId w:val="11"/>
+        </w:numPr>
+      </w:pPr>
+      <w:r>
         <w:t xml:space="preserve">Each I/O be assigned as a general-purpose I/O to an embedded </w:t>
       </w:r>
       <w:r>
@@ -10653,8 +10690,13 @@
         <w:t>Master</w:t>
       </w:r>
       <w:r>
-        <w:t xml:space="preserve"> send</w:t>
-      </w:r>
+        <w:t xml:space="preserve"> </w:t>
+      </w:r>
+      <w:proofErr w:type="gramStart"/>
+      <w:r>
+        <w:t>send</w:t>
+      </w:r>
+      <w:proofErr w:type="gramEnd"/>
       <w:r>
         <w:t xml:space="preserve"> – master node is sending data to a slave</w:t>
       </w:r>
@@ -10668,7 +10710,15 @@
         </w:numPr>
       </w:pPr>
       <w:r>
-        <w:t>Master receive – master node is receiving data from a slave</w:t>
+        <w:t xml:space="preserve">Master </w:t>
+      </w:r>
+      <w:proofErr w:type="gramStart"/>
+      <w:r>
+        <w:t>receive</w:t>
+      </w:r>
+      <w:proofErr w:type="gramEnd"/>
+      <w:r>
+        <w:t xml:space="preserve"> – master node is receiving data from a slave</w:t>
       </w:r>
     </w:p>
     <w:p>
@@ -11270,17 +11320,2379 @@
         <w:t>.</w:t>
       </w:r>
     </w:p>
+    <w:p/>
+    <w:p/>
+    <w:p/>
     <w:p>
       <w:pPr>
         <w:pStyle w:val="Heading1"/>
       </w:pPr>
       <w:r>
-        <w:t>Lecture 9 - UART</w:t>
-      </w:r>
-    </w:p>
+        <w:lastRenderedPageBreak/>
+        <w:t xml:space="preserve">Lecture 9 </w:t>
+      </w:r>
+      <w:r>
+        <w:t>–</w:t>
+      </w:r>
+      <w:r>
+        <w:t xml:space="preserve"> UART</w:t>
+      </w:r>
+    </w:p>
+    <w:tbl>
+      <w:tblPr>
+        <w:tblStyle w:val="TableGridLight"/>
+        <w:tblW w:w="0" w:type="auto"/>
+        <w:tblLook w:val="04A0" w:firstRow="1" w:lastRow="0" w:firstColumn="1" w:lastColumn="0" w:noHBand="0" w:noVBand="1"/>
+      </w:tblPr>
+      <w:tblGrid>
+        <w:gridCol w:w="3321"/>
+        <w:gridCol w:w="3322"/>
+        <w:gridCol w:w="2707"/>
+      </w:tblGrid>
+      <w:tr>
+        <w:tc>
+          <w:tcPr>
+            <w:tcW w:w="3321" w:type="dxa"/>
+            <w:vAlign w:val="center"/>
+          </w:tcPr>
+          <w:p>
+            <w:pPr>
+              <w:jc w:val="center"/>
+              <w:rPr>
+                <w:b/>
+                <w:bCs/>
+              </w:rPr>
+            </w:pPr>
+            <w:r>
+              <w:rPr>
+                <w:b/>
+                <w:bCs/>
+              </w:rPr>
+              <w:t>IPC</w:t>
+            </w:r>
+          </w:p>
+        </w:tc>
+        <w:tc>
+          <w:tcPr>
+            <w:tcW w:w="3322" w:type="dxa"/>
+            <w:vAlign w:val="center"/>
+          </w:tcPr>
+          <w:p>
+            <w:pPr>
+              <w:jc w:val="center"/>
+              <w:rPr>
+                <w:b/>
+                <w:bCs/>
+              </w:rPr>
+            </w:pPr>
+            <w:r>
+              <w:rPr>
+                <w:b/>
+                <w:bCs/>
+              </w:rPr>
+              <w:t>I2C</w:t>
+            </w:r>
+          </w:p>
+        </w:tc>
+        <w:tc>
+          <w:tcPr>
+            <w:tcW w:w="2707" w:type="dxa"/>
+          </w:tcPr>
+          <w:p>
+            <w:pPr>
+              <w:jc w:val="center"/>
+              <w:rPr>
+                <w:b/>
+                <w:bCs/>
+              </w:rPr>
+            </w:pPr>
+            <w:r>
+              <w:rPr>
+                <w:b/>
+                <w:bCs/>
+              </w:rPr>
+              <w:t>UART</w:t>
+            </w:r>
+          </w:p>
+        </w:tc>
+      </w:tr>
+      <w:tr>
+        <w:tc>
+          <w:tcPr>
+            <w:tcW w:w="3321" w:type="dxa"/>
+            <w:vAlign w:val="center"/>
+          </w:tcPr>
+          <w:p>
+            <w:pPr>
+              <w:jc w:val="center"/>
+            </w:pPr>
+            <w:r>
+              <w:t>Single-Master, Multi-Slave</w:t>
+            </w:r>
+          </w:p>
+        </w:tc>
+        <w:tc>
+          <w:tcPr>
+            <w:tcW w:w="3322" w:type="dxa"/>
+            <w:vAlign w:val="center"/>
+          </w:tcPr>
+          <w:p>
+            <w:pPr>
+              <w:jc w:val="center"/>
+            </w:pPr>
+            <w:r>
+              <w:t>Multi-Master, Multi-Slave</w:t>
+            </w:r>
+          </w:p>
+        </w:tc>
+        <w:tc>
+          <w:tcPr>
+            <w:tcW w:w="2707" w:type="dxa"/>
+          </w:tcPr>
+          <w:p>
+            <w:pPr>
+              <w:jc w:val="center"/>
+            </w:pPr>
+            <w:r>
+              <w:t>Single-Master, Single-Slave</w:t>
+            </w:r>
+          </w:p>
+        </w:tc>
+      </w:tr>
+      <w:tr>
+        <w:tc>
+          <w:tcPr>
+            <w:tcW w:w="3321" w:type="dxa"/>
+            <w:vAlign w:val="center"/>
+          </w:tcPr>
+          <w:p>
+            <w:pPr>
+              <w:jc w:val="center"/>
+            </w:pPr>
+            <w:r>
+              <w:t>Short-range</w:t>
+            </w:r>
+          </w:p>
+        </w:tc>
+        <w:tc>
+          <w:tcPr>
+            <w:tcW w:w="3322" w:type="dxa"/>
+            <w:vAlign w:val="center"/>
+          </w:tcPr>
+          <w:p>
+            <w:pPr>
+              <w:jc w:val="center"/>
+            </w:pPr>
+            <w:r>
+              <w:t>Short-range</w:t>
+            </w:r>
+          </w:p>
+        </w:tc>
+        <w:tc>
+          <w:tcPr>
+            <w:tcW w:w="2707" w:type="dxa"/>
+          </w:tcPr>
+          <w:p>
+            <w:pPr>
+              <w:jc w:val="center"/>
+            </w:pPr>
+          </w:p>
+        </w:tc>
+      </w:tr>
+      <w:tr>
+        <w:tc>
+          <w:tcPr>
+            <w:tcW w:w="3321" w:type="dxa"/>
+            <w:vAlign w:val="center"/>
+          </w:tcPr>
+          <w:p>
+            <w:pPr>
+              <w:jc w:val="center"/>
+            </w:pPr>
+            <w:r>
+              <w:t>Simple and low cost</w:t>
+            </w:r>
+          </w:p>
+        </w:tc>
+        <w:tc>
+          <w:tcPr>
+            <w:tcW w:w="3322" w:type="dxa"/>
+            <w:vAlign w:val="center"/>
+          </w:tcPr>
+          <w:p>
+            <w:pPr>
+              <w:jc w:val="center"/>
+            </w:pPr>
+            <w:r>
+              <w:t>Simple and low cost</w:t>
+            </w:r>
+          </w:p>
+        </w:tc>
+        <w:tc>
+          <w:tcPr>
+            <w:tcW w:w="2707" w:type="dxa"/>
+          </w:tcPr>
+          <w:p>
+            <w:pPr>
+              <w:jc w:val="center"/>
+            </w:pPr>
+          </w:p>
+        </w:tc>
+      </w:tr>
+      <w:tr>
+        <w:tc>
+          <w:tcPr>
+            <w:tcW w:w="3321" w:type="dxa"/>
+            <w:vAlign w:val="center"/>
+          </w:tcPr>
+          <w:p>
+            <w:pPr>
+              <w:jc w:val="center"/>
+            </w:pPr>
+            <w:r>
+              <w:t>Low speed</w:t>
+            </w:r>
+          </w:p>
+        </w:tc>
+        <w:tc>
+          <w:tcPr>
+            <w:tcW w:w="3322" w:type="dxa"/>
+            <w:vAlign w:val="center"/>
+          </w:tcPr>
+          <w:p>
+            <w:pPr>
+              <w:jc w:val="center"/>
+            </w:pPr>
+            <w:r>
+              <w:t>Low speed</w:t>
+            </w:r>
+          </w:p>
+        </w:tc>
+        <w:tc>
+          <w:tcPr>
+            <w:tcW w:w="2707" w:type="dxa"/>
+          </w:tcPr>
+          <w:p>
+            <w:pPr>
+              <w:jc w:val="center"/>
+            </w:pPr>
+          </w:p>
+        </w:tc>
+      </w:tr>
+      <w:tr>
+        <w:tc>
+          <w:tcPr>
+            <w:tcW w:w="3321" w:type="dxa"/>
+            <w:vAlign w:val="center"/>
+          </w:tcPr>
+          <w:p>
+            <w:pPr>
+              <w:jc w:val="center"/>
+            </w:pPr>
+            <w:r>
+              <w:t>4 communication wires</w:t>
+            </w:r>
+          </w:p>
+        </w:tc>
+        <w:tc>
+          <w:tcPr>
+            <w:tcW w:w="3322" w:type="dxa"/>
+            <w:vAlign w:val="center"/>
+          </w:tcPr>
+          <w:p>
+            <w:pPr>
+              <w:jc w:val="center"/>
+            </w:pPr>
+            <w:r>
+              <w:t>2 communication wires</w:t>
+            </w:r>
+            <w:r>
+              <w:t xml:space="preserve"> (Data and Clock)</w:t>
+            </w:r>
+          </w:p>
+        </w:tc>
+        <w:tc>
+          <w:tcPr>
+            <w:tcW w:w="2707" w:type="dxa"/>
+          </w:tcPr>
+          <w:p>
+            <w:pPr>
+              <w:jc w:val="center"/>
+            </w:pPr>
+            <w:r>
+              <w:t>2 communication wires (Both Data)</w:t>
+            </w:r>
+          </w:p>
+        </w:tc>
+      </w:tr>
+      <w:tr>
+        <w:tc>
+          <w:tcPr>
+            <w:tcW w:w="3321" w:type="dxa"/>
+            <w:vAlign w:val="center"/>
+          </w:tcPr>
+          <w:p>
+            <w:pPr>
+              <w:jc w:val="center"/>
+            </w:pPr>
+            <w:r>
+              <w:t xml:space="preserve">Synchronous </w:t>
+            </w:r>
+          </w:p>
+        </w:tc>
+        <w:tc>
+          <w:tcPr>
+            <w:tcW w:w="3322" w:type="dxa"/>
+            <w:vAlign w:val="center"/>
+          </w:tcPr>
+          <w:p>
+            <w:pPr>
+              <w:jc w:val="center"/>
+            </w:pPr>
+            <w:r>
+              <w:t>Synchronous</w:t>
+            </w:r>
+          </w:p>
+        </w:tc>
+        <w:tc>
+          <w:tcPr>
+            <w:tcW w:w="2707" w:type="dxa"/>
+          </w:tcPr>
+          <w:p>
+            <w:pPr>
+              <w:jc w:val="center"/>
+            </w:pPr>
+            <w:r>
+              <w:t>Asynchronous</w:t>
+            </w:r>
+          </w:p>
+        </w:tc>
+      </w:tr>
+      <w:tr>
+        <w:tc>
+          <w:tcPr>
+            <w:tcW w:w="3321" w:type="dxa"/>
+            <w:vAlign w:val="center"/>
+          </w:tcPr>
+          <w:p>
+            <w:pPr>
+              <w:jc w:val="center"/>
+            </w:pPr>
+            <w:r>
+              <w:t>4 pins – can support up to 15 devices</w:t>
+            </w:r>
+          </w:p>
+        </w:tc>
+        <w:tc>
+          <w:tcPr>
+            <w:tcW w:w="3322" w:type="dxa"/>
+            <w:vAlign w:val="center"/>
+          </w:tcPr>
+          <w:p>
+            <w:pPr>
+              <w:jc w:val="center"/>
+            </w:pPr>
+            <w:r>
+              <w:t>2 wires – can support up to 128 devices</w:t>
+            </w:r>
+          </w:p>
+          <w:p>
+            <w:pPr>
+              <w:jc w:val="center"/>
+            </w:pPr>
+            <w:r>
+              <w:t>(Address is 7 Bits)</w:t>
+            </w:r>
+          </w:p>
+        </w:tc>
+        <w:tc>
+          <w:tcPr>
+            <w:tcW w:w="2707" w:type="dxa"/>
+          </w:tcPr>
+          <w:p>
+            <w:pPr>
+              <w:jc w:val="center"/>
+            </w:pPr>
+          </w:p>
+        </w:tc>
+      </w:tr>
+      <w:tr>
+        <w:tc>
+          <w:tcPr>
+            <w:tcW w:w="3321" w:type="dxa"/>
+            <w:vAlign w:val="center"/>
+          </w:tcPr>
+          <w:p>
+            <w:pPr>
+              <w:jc w:val="center"/>
+            </w:pPr>
+            <w:r>
+              <w:t xml:space="preserve">Mode: either master or slave (In any of the states, it could both send </w:t>
+            </w:r>
+            <w:r>
+              <w:rPr>
+                <w:b/>
+                <w:bCs/>
+                <w:i/>
+                <w:iCs/>
+                <w:u w:val="single"/>
+              </w:rPr>
+              <w:t>and</w:t>
+            </w:r>
+            <w:r>
+              <w:t xml:space="preserve"> receive)</w:t>
+            </w:r>
+          </w:p>
+        </w:tc>
+        <w:tc>
+          <w:tcPr>
+            <w:tcW w:w="3322" w:type="dxa"/>
+            <w:vAlign w:val="center"/>
+          </w:tcPr>
+          <w:p>
+            <w:pPr>
+              <w:jc w:val="center"/>
+            </w:pPr>
+            <w:r>
+              <w:t xml:space="preserve">Mode: either master or slave (In any of the states, it could both send </w:t>
+            </w:r>
+            <w:r>
+              <w:rPr>
+                <w:b/>
+                <w:bCs/>
+                <w:i/>
+                <w:iCs/>
+                <w:u w:val="single"/>
+              </w:rPr>
+              <w:t>or</w:t>
+            </w:r>
+            <w:r>
+              <w:t xml:space="preserve"> receive)</w:t>
+            </w:r>
+          </w:p>
+        </w:tc>
+        <w:tc>
+          <w:tcPr>
+            <w:tcW w:w="2707" w:type="dxa"/>
+          </w:tcPr>
+          <w:p>
+            <w:pPr>
+              <w:jc w:val="center"/>
+            </w:pPr>
+          </w:p>
+        </w:tc>
+      </w:tr>
+    </w:tbl>
+    <w:p>
+      <w:pPr>
+        <w:pStyle w:val="ListParagraph"/>
+        <w:numPr>
+          <w:ilvl w:val="0"/>
+          <w:numId w:val="25"/>
+        </w:numPr>
+      </w:pPr>
+      <w:r>
+        <w:t xml:space="preserve">UART can transfer data with only </w:t>
+      </w:r>
+      <w:r>
+        <w:rPr>
+          <w:b/>
+          <w:bCs/>
+        </w:rPr>
+        <w:t>one wire</w:t>
+      </w:r>
+      <w:r>
+        <w:t>.</w:t>
+      </w:r>
+    </w:p>
+    <w:p>
+      <w:pPr>
+        <w:pStyle w:val="ListParagraph"/>
+        <w:numPr>
+          <w:ilvl w:val="0"/>
+          <w:numId w:val="25"/>
+        </w:numPr>
+      </w:pPr>
+      <w:r>
+        <w:t xml:space="preserve">There is no </w:t>
+      </w:r>
+      <w:r>
+        <w:rPr>
+          <w:b/>
+          <w:bCs/>
+        </w:rPr>
+        <w:t>clock</w:t>
+      </w:r>
+      <w:r>
+        <w:t xml:space="preserve"> in UART.</w:t>
+      </w:r>
+    </w:p>
+    <w:p>
+      <w:pPr>
+        <w:pStyle w:val="ListParagraph"/>
+        <w:numPr>
+          <w:ilvl w:val="0"/>
+          <w:numId w:val="25"/>
+        </w:numPr>
+      </w:pPr>
+      <w:r>
+        <w:t xml:space="preserve">Like I2C, UART has </w:t>
+      </w:r>
+      <w:r>
+        <w:rPr>
+          <w:u w:val="single"/>
+        </w:rPr>
+        <w:t>START</w:t>
+      </w:r>
+      <w:r>
+        <w:t xml:space="preserve"> and </w:t>
+      </w:r>
+      <w:r>
+        <w:rPr>
+          <w:u w:val="single"/>
+        </w:rPr>
+        <w:t>STOP</w:t>
+      </w:r>
+      <w:r>
+        <w:t xml:space="preserve"> signals</w:t>
+      </w:r>
+    </w:p>
+    <w:p>
+      <w:pPr>
+        <w:pStyle w:val="ListParagraph"/>
+        <w:numPr>
+          <w:ilvl w:val="0"/>
+          <w:numId w:val="25"/>
+        </w:numPr>
+      </w:pPr>
+      <w:r>
+        <w:t>UART functions like I2C in terms of being pull-up (Always 1 until proven otherwise)</w:t>
+      </w:r>
+    </w:p>
+    <w:p>
+      <w:pPr>
+        <w:pStyle w:val="ListParagraph"/>
+        <w:numPr>
+          <w:ilvl w:val="0"/>
+          <w:numId w:val="25"/>
+        </w:numPr>
+      </w:pPr>
+      <w:r>
+        <w:t>Transmitter and Receiver operate completely independent of each other</w:t>
+      </w:r>
+      <w:r>
+        <w:t xml:space="preserve">, but have the same </w:t>
+      </w:r>
+      <w:r>
+        <w:rPr>
+          <w:b/>
+          <w:bCs/>
+        </w:rPr>
+        <w:t>Baud Rate</w:t>
+      </w:r>
+      <w:r>
+        <w:t>.</w:t>
+      </w:r>
+    </w:p>
+    <w:p>
+      <w:pPr>
+        <w:pStyle w:val="ListParagraph"/>
+        <w:numPr>
+          <w:ilvl w:val="0"/>
+          <w:numId w:val="25"/>
+        </w:numPr>
+      </w:pPr>
+      <w:r>
+        <w:t>UART cannot work without clock (PIO had some functionality though)</w:t>
+      </w:r>
+    </w:p>
+    <w:p>
+      <w:pPr>
+        <w:pStyle w:val="ListParagraph"/>
+        <w:numPr>
+          <w:ilvl w:val="0"/>
+          <w:numId w:val="25"/>
+        </w:numPr>
+      </w:pPr>
+      <w:r>
+        <w:t>Our microcontroller only supports 8 bits (with parity)</w:t>
+      </w:r>
+    </w:p>
+    <w:p>
+      <w:r>
+        <w:rPr>
+          <w:rStyle w:val="Heading2Char"/>
+        </w:rPr>
+        <w:t>Baud Rate</w:t>
+      </w:r>
+    </w:p>
+    <w:p>
+      <w:pPr>
+        <w:pStyle w:val="ListParagraph"/>
+        <w:numPr>
+          <w:ilvl w:val="0"/>
+          <w:numId w:val="26"/>
+        </w:numPr>
+      </w:pPr>
+      <w:r>
+        <w:t>The frequency (rate) of sending bits in to the network.</w:t>
+      </w:r>
+      <w:r>
+        <w:t xml:space="preserve"> (</w:t>
+      </w:r>
+      <w:r>
+        <w:rPr>
+          <w:b/>
+          <w:bCs/>
+        </w:rPr>
+        <w:t xml:space="preserve">Baud Rate </w:t>
+      </w:r>
+      <w:r>
+        <w:rPr>
+          <w:rFonts w:cstheme="minorHAnsi"/>
+          <w:b/>
+          <w:bCs/>
+        </w:rPr>
+        <w:t>≠</w:t>
+      </w:r>
+      <w:r>
+        <w:rPr>
+          <w:b/>
+          <w:bCs/>
+        </w:rPr>
+        <w:t xml:space="preserve"> Clock Rate</w:t>
+      </w:r>
+      <w:r>
+        <w:t>)</w:t>
+      </w:r>
+    </w:p>
+    <w:p>
+      <w:pPr>
+        <w:pStyle w:val="ListParagraph"/>
+        <w:numPr>
+          <w:ilvl w:val="0"/>
+          <w:numId w:val="26"/>
+        </w:numPr>
+        <w:rPr>
+          <w:i/>
+          <w:iCs/>
+        </w:rPr>
+      </w:pPr>
+      <w:r>
+        <w:rPr>
+          <w:b/>
+          <w:bCs/>
+        </w:rPr>
+        <w:t>Baud Generator</w:t>
+      </w:r>
+      <w:r>
+        <w:t xml:space="preserve">, converts the UART internal clock to a </w:t>
+      </w:r>
+      <w:r>
+        <w:rPr>
+          <w:b/>
+          <w:bCs/>
+        </w:rPr>
+        <w:t>lower</w:t>
+      </w:r>
+      <w:r>
+        <w:t xml:space="preserve"> external clock for communication.</w:t>
+      </w:r>
+    </w:p>
+    <w:p>
+      <w:pPr>
+        <w:pStyle w:val="ListParagraph"/>
+        <w:numPr>
+          <w:ilvl w:val="0"/>
+          <w:numId w:val="26"/>
+        </w:numPr>
+      </w:pPr>
+      <w:r>
+        <w:t xml:space="preserve">Maybe you want to send bits every 10 clocks, so your </w:t>
+      </w:r>
+      <w:r>
+        <w:rPr>
+          <w:i/>
+          <w:iCs/>
+        </w:rPr>
+        <w:t>Baud Rate</w:t>
+      </w:r>
+      <w:r>
+        <w:t xml:space="preserve"> is 1/10 of </w:t>
+      </w:r>
+      <w:r>
+        <w:rPr>
+          <w:i/>
+          <w:iCs/>
+        </w:rPr>
+        <w:t>Clock Rate.</w:t>
+      </w:r>
+    </w:p>
+    <w:p>
+      <w:pPr>
+        <w:pStyle w:val="ListParagraph"/>
+        <w:numPr>
+          <w:ilvl w:val="0"/>
+          <w:numId w:val="26"/>
+        </w:numPr>
+      </w:pPr>
+      <w:r>
+        <w:t xml:space="preserve">Each device must adjust its clock to the </w:t>
+      </w:r>
+      <w:r>
+        <w:rPr>
+          <w:i/>
+          <w:iCs/>
+        </w:rPr>
+        <w:t>Baud Rate</w:t>
+      </w:r>
+      <w:r>
+        <w:t xml:space="preserve"> in order to communicate.</w:t>
+      </w:r>
+      <w:r>
+        <w:t xml:space="preserve"> (Baud Rate can differ about 10%, not more)</w:t>
+      </w:r>
+    </w:p>
+    <w:p>
+      <w:pPr>
+        <w:pStyle w:val="ListParagraph"/>
+        <w:numPr>
+          <w:ilvl w:val="0"/>
+          <w:numId w:val="26"/>
+        </w:numPr>
+      </w:pPr>
+      <w:r>
+        <w:rPr>
+          <w:b/>
+          <w:bCs/>
+        </w:rPr>
+        <w:t>Baud Rate</w:t>
+      </w:r>
+      <w:r>
+        <w:t xml:space="preserve"> is calculated by </w:t>
+      </w:r>
+      <m:oMath>
+        <m:f>
+          <m:fPr>
+            <m:ctrlPr>
+              <w:rPr>
+                <w:rFonts w:ascii="Cambria Math" w:hAnsi="Cambria Math"/>
+                <w:i/>
+                <w:sz w:val="32"/>
+                <w:szCs w:val="32"/>
+              </w:rPr>
+            </m:ctrlPr>
+          </m:fPr>
+          <m:num>
+            <m:r>
+              <w:rPr>
+                <w:rFonts w:ascii="Cambria Math" w:hAnsi="Cambria Math"/>
+                <w:sz w:val="32"/>
+                <w:szCs w:val="32"/>
+              </w:rPr>
+              <m:t>MCK</m:t>
+            </m:r>
+          </m:num>
+          <m:den>
+            <m:r>
+              <w:rPr>
+                <w:rFonts w:ascii="Cambria Math" w:hAnsi="Cambria Math"/>
+                <w:sz w:val="32"/>
+                <w:szCs w:val="32"/>
+              </w:rPr>
+              <m:t>16 ×CD</m:t>
+            </m:r>
+          </m:den>
+        </m:f>
+      </m:oMath>
+      <w:r>
+        <w:rPr>
+          <w:rFonts w:eastAsiaTheme="minorEastAsia"/>
+          <w:sz w:val="32"/>
+          <w:szCs w:val="32"/>
+        </w:rPr>
+        <w:t xml:space="preserve"> </w:t>
+      </w:r>
+      <w:r>
+        <w:rPr>
+          <w:rFonts w:eastAsiaTheme="minorEastAsia"/>
+        </w:rPr>
+        <w:t xml:space="preserve">where </w:t>
+      </w:r>
+      <w:r>
+        <w:rPr>
+          <w:rFonts w:eastAsiaTheme="minorEastAsia"/>
+          <w:b/>
+          <w:bCs/>
+        </w:rPr>
+        <w:t>CD</w:t>
+      </w:r>
+      <w:r>
+        <w:rPr>
+          <w:rFonts w:eastAsiaTheme="minorEastAsia"/>
+        </w:rPr>
+        <w:t xml:space="preserve"> is defined by us, </w:t>
+      </w:r>
+      <w:r>
+        <w:rPr>
+          <w:rFonts w:eastAsiaTheme="minorEastAsia"/>
+          <w:b/>
+          <w:bCs/>
+        </w:rPr>
+        <w:t>MCK (Master Clock)</w:t>
+      </w:r>
+      <w:r>
+        <w:rPr>
+          <w:rFonts w:eastAsiaTheme="minorEastAsia"/>
+        </w:rPr>
+        <w:t xml:space="preserve"> is from microcontroller.</w:t>
+      </w:r>
+      <w:r>
+        <w:rPr>
+          <w:rFonts w:eastAsiaTheme="minorEastAsia"/>
+        </w:rPr>
+        <w:t xml:space="preserve"> The result is stored as 16-bits in </w:t>
+      </w:r>
+      <w:r>
+        <w:rPr>
+          <w:rFonts w:eastAsiaTheme="minorEastAsia"/>
+          <w:b/>
+          <w:bCs/>
+        </w:rPr>
+        <w:t>UART_BRGR</w:t>
+      </w:r>
+      <w:r>
+        <w:rPr>
+          <w:rFonts w:eastAsiaTheme="minorEastAsia"/>
+        </w:rPr>
+        <w:t xml:space="preserve"> register.</w:t>
+      </w:r>
+    </w:p>
+    <w:p>
+      <w:pPr>
+        <w:pStyle w:val="ListParagraph"/>
+        <w:numPr>
+          <w:ilvl w:val="0"/>
+          <w:numId w:val="26"/>
+        </w:numPr>
+      </w:pPr>
+      <w:r>
+        <w:t>If</w:t>
+      </w:r>
+      <w:r>
+        <w:rPr>
+          <w:b/>
+          <w:bCs/>
+        </w:rPr>
+        <w:t xml:space="preserve"> </w:t>
+      </w:r>
+      <w:r>
+        <w:rPr>
+          <w:rFonts w:eastAsiaTheme="minorEastAsia"/>
+          <w:b/>
+          <w:bCs/>
+        </w:rPr>
+        <w:t>UART_BRGR</w:t>
+      </w:r>
+      <w:r>
+        <w:rPr>
+          <w:rFonts w:eastAsiaTheme="minorEastAsia"/>
+        </w:rPr>
+        <w:t xml:space="preserve"> </w:t>
+      </w:r>
+      <w:r>
+        <w:rPr>
+          <w:rFonts w:eastAsiaTheme="minorEastAsia"/>
+        </w:rPr>
+        <w:t>is set to 0, the Baud Rate is disabled and UART is inactive.</w:t>
+      </w:r>
+      <w:r>
+        <w:rPr>
+          <w:rFonts w:eastAsiaTheme="minorEastAsia"/>
+        </w:rPr>
+        <w:t xml:space="preserve"> (The maximum is MCK devided by 16, or CD = 1</w:t>
+      </w:r>
+      <w:r>
+        <w:rPr>
+          <w:rFonts w:eastAsiaTheme="minorEastAsia"/>
+        </w:rPr>
+        <w:t>. Minimum is when CD = 65536</w:t>
+      </w:r>
+      <w:r>
+        <w:rPr>
+          <w:rFonts w:eastAsiaTheme="minorEastAsia"/>
+        </w:rPr>
+        <w:t xml:space="preserve"> which is the slowest</w:t>
+      </w:r>
+      <w:r>
+        <w:rPr>
+          <w:rFonts w:eastAsiaTheme="minorEastAsia"/>
+        </w:rPr>
+        <w:t>)</w:t>
+      </w:r>
+    </w:p>
+    <w:p>
+      <w:pPr>
+        <w:pStyle w:val="Heading2"/>
+      </w:pPr>
+      <w:r>
+        <w:t>Baud Rate Generator</w:t>
+      </w:r>
+    </w:p>
+    <w:p>
+      <w:r>
+        <w:t>Output of Baud Rate Generator are two signals:</w:t>
+      </w:r>
+    </w:p>
+    <w:p>
+      <w:pPr>
+        <w:pStyle w:val="ListParagraph"/>
+        <w:numPr>
+          <w:ilvl w:val="0"/>
+          <w:numId w:val="29"/>
+        </w:numPr>
+      </w:pPr>
+      <w:r>
+        <w:t>Baud Rate Clock (For transmitter)</w:t>
+      </w:r>
+    </w:p>
+    <w:p>
+      <w:pPr>
+        <w:pStyle w:val="ListParagraph"/>
+        <w:numPr>
+          <w:ilvl w:val="0"/>
+          <w:numId w:val="29"/>
+        </w:numPr>
+      </w:pPr>
+      <w:r>
+        <w:lastRenderedPageBreak/>
+        <w:t>Receiver Sampling Clock (For receiver): which is 16 times faster than transmitter because it’s not devided by 16.</w:t>
+      </w:r>
+      <w:r>
+        <w:rPr>
+          <w:noProof/>
+        </w:rPr>
+        <w:drawing>
+          <wp:inline distT="0" distB="0" distL="0" distR="0" wp14:anchorId="236A759B" wp14:editId="7D71C348">
+            <wp:extent cx="5935980" cy="2209800"/>
+            <wp:effectExtent l="0" t="0" r="7620" b="0"/>
+            <wp:docPr id="10" name="Picture 10"/>
+            <wp:cNvGraphicFramePr>
+              <a:graphicFrameLocks xmlns:a="http://schemas.openxmlformats.org/drawingml/2006/main" noChangeAspect="1"/>
+            </wp:cNvGraphicFramePr>
+            <a:graphic xmlns:a="http://schemas.openxmlformats.org/drawingml/2006/main">
+              <a:graphicData uri="http://schemas.openxmlformats.org/drawingml/2006/picture">
+                <pic:pic xmlns:pic="http://schemas.openxmlformats.org/drawingml/2006/picture">
+                  <pic:nvPicPr>
+                    <pic:cNvPr id="0" name="Picture 2"/>
+                    <pic:cNvPicPr>
+                      <a:picLocks noChangeAspect="1" noChangeArrowheads="1"/>
+                    </pic:cNvPicPr>
+                  </pic:nvPicPr>
+                  <pic:blipFill>
+                    <a:blip r:embed="rId16">
+                      <a:extLst>
+                        <a:ext uri="{28A0092B-C50C-407E-A947-70E740481C1C}">
+                          <a14:useLocalDpi xmlns:a14="http://schemas.microsoft.com/office/drawing/2010/main" val="0"/>
+                        </a:ext>
+                      </a:extLst>
+                    </a:blip>
+                    <a:srcRect/>
+                    <a:stretch>
+                      <a:fillRect/>
+                    </a:stretch>
+                  </pic:blipFill>
+                  <pic:spPr bwMode="auto">
+                    <a:xfrm>
+                      <a:off x="0" y="0"/>
+                      <a:ext cx="5935980" cy="2209800"/>
+                    </a:xfrm>
+                    <a:prstGeom prst="rect">
+                      <a:avLst/>
+                    </a:prstGeom>
+                    <a:noFill/>
+                    <a:ln>
+                      <a:noFill/>
+                    </a:ln>
+                  </pic:spPr>
+                </pic:pic>
+              </a:graphicData>
+            </a:graphic>
+          </wp:inline>
+        </w:drawing>
+      </w:r>
+    </w:p>
+    <w:p>
+      <w:pPr>
+        <w:pStyle w:val="Heading2"/>
+      </w:pPr>
+      <w:r>
+        <w:t>Communication</w:t>
+      </w:r>
+    </w:p>
+    <w:p>
+      <w:pPr>
+        <w:pStyle w:val="ListParagraph"/>
+        <w:numPr>
+          <w:ilvl w:val="0"/>
+          <w:numId w:val="27"/>
+        </w:numPr>
+      </w:pPr>
+      <w:r>
+        <w:t xml:space="preserve">First bit is the </w:t>
+      </w:r>
+      <w:r>
+        <w:rPr>
+          <w:u w:val="single"/>
+        </w:rPr>
+        <w:t>START</w:t>
+      </w:r>
+      <w:r>
+        <w:t xml:space="preserve"> bit</w:t>
+      </w:r>
+      <w:r>
+        <w:t xml:space="preserve"> (Zeroing the signal – Pullup keeps the signal at 1, we change it to zero)</w:t>
+      </w:r>
+    </w:p>
+    <w:p>
+      <w:pPr>
+        <w:pStyle w:val="ListParagraph"/>
+        <w:numPr>
+          <w:ilvl w:val="0"/>
+          <w:numId w:val="27"/>
+        </w:numPr>
+      </w:pPr>
+      <w:r>
+        <w:t>The data bits can be 5-9 bits which is a contract between the two UARTs (Must be adjusted)</w:t>
+      </w:r>
+    </w:p>
+    <w:p>
+      <w:pPr>
+        <w:pStyle w:val="ListParagraph"/>
+        <w:numPr>
+          <w:ilvl w:val="0"/>
+          <w:numId w:val="27"/>
+        </w:numPr>
+        <w:rPr>
+          <w:b/>
+          <w:bCs/>
+        </w:rPr>
+      </w:pPr>
+      <w:r>
+        <w:rPr>
+          <w:b/>
+          <w:bCs/>
+        </w:rPr>
+        <w:t>Parity bit</w:t>
+      </w:r>
+      <w:r>
+        <w:t xml:space="preserve"> </w:t>
+      </w:r>
+      <w:r>
+        <w:t>is for identifying any errors.</w:t>
+      </w:r>
+    </w:p>
+    <w:p>
+      <w:pPr>
+        <w:pStyle w:val="ListParagraph"/>
+        <w:numPr>
+          <w:ilvl w:val="0"/>
+          <w:numId w:val="27"/>
+        </w:numPr>
+      </w:pPr>
+      <w:r>
+        <w:t xml:space="preserve">1 or </w:t>
+      </w:r>
+      <w:r>
+        <w:t xml:space="preserve">2 bits for </w:t>
+      </w:r>
+      <w:r>
+        <w:rPr>
+          <w:u w:val="single"/>
+        </w:rPr>
+        <w:t>STOP</w:t>
+      </w:r>
+      <w:r>
+        <w:t>.</w:t>
+      </w:r>
+    </w:p>
+    <w:p>
+      <w:pPr>
+        <w:jc w:val="center"/>
+      </w:pPr>
+      <w:r>
+        <w:rPr>
+          <w:noProof/>
+        </w:rPr>
+        <w:drawing>
+          <wp:inline distT="0" distB="0" distL="0" distR="0" wp14:anchorId="373B5B25" wp14:editId="09D8EA98">
+            <wp:extent cx="4678680" cy="2095500"/>
+            <wp:effectExtent l="0" t="0" r="7620" b="0"/>
+            <wp:docPr id="2" name="Picture 2"/>
+            <wp:cNvGraphicFramePr>
+              <a:graphicFrameLocks xmlns:a="http://schemas.openxmlformats.org/drawingml/2006/main" noChangeAspect="1"/>
+            </wp:cNvGraphicFramePr>
+            <a:graphic xmlns:a="http://schemas.openxmlformats.org/drawingml/2006/main">
+              <a:graphicData uri="http://schemas.openxmlformats.org/drawingml/2006/picture">
+                <pic:pic xmlns:pic="http://schemas.openxmlformats.org/drawingml/2006/picture">
+                  <pic:nvPicPr>
+                    <pic:cNvPr id="0" name="Picture 1"/>
+                    <pic:cNvPicPr>
+                      <a:picLocks noChangeAspect="1" noChangeArrowheads="1"/>
+                    </pic:cNvPicPr>
+                  </pic:nvPicPr>
+                  <pic:blipFill>
+                    <a:blip r:embed="rId17">
+                      <a:extLst>
+                        <a:ext uri="{28A0092B-C50C-407E-A947-70E740481C1C}">
+                          <a14:useLocalDpi xmlns:a14="http://schemas.microsoft.com/office/drawing/2010/main" val="0"/>
+                        </a:ext>
+                      </a:extLst>
+                    </a:blip>
+                    <a:srcRect/>
+                    <a:stretch>
+                      <a:fillRect/>
+                    </a:stretch>
+                  </pic:blipFill>
+                  <pic:spPr bwMode="auto">
+                    <a:xfrm>
+                      <a:off x="0" y="0"/>
+                      <a:ext cx="4678680" cy="2095500"/>
+                    </a:xfrm>
+                    <a:prstGeom prst="rect">
+                      <a:avLst/>
+                    </a:prstGeom>
+                    <a:noFill/>
+                    <a:ln>
+                      <a:noFill/>
+                    </a:ln>
+                  </pic:spPr>
+                </pic:pic>
+              </a:graphicData>
+            </a:graphic>
+          </wp:inline>
+        </w:drawing>
+      </w:r>
+    </w:p>
+    <w:p>
+      <w:r>
+        <w:t>When UART is not transmitting, the wire is high (Pull-up)</w:t>
+      </w:r>
+    </w:p>
+    <w:p>
+      <w:pPr>
+        <w:pStyle w:val="Heading3"/>
+      </w:pPr>
+      <w:r>
+        <w:t>START Bit</w:t>
+      </w:r>
+    </w:p>
+    <w:p>
+      <w:r>
+        <w:t xml:space="preserve">The transmitting UART pulls the line from high </w:t>
+      </w:r>
+      <w:proofErr w:type="spellStart"/>
+      <w:r>
+        <w:t>to</w:t>
+      </w:r>
+      <w:proofErr w:type="spellEnd"/>
+      <w:r>
+        <w:t xml:space="preserve"> low for one clock cycle</w:t>
+      </w:r>
+      <w:r>
+        <w:t>.</w:t>
+      </w:r>
+      <w:r>
+        <w:t xml:space="preserve"> (Shared clock!)</w:t>
+      </w:r>
+    </w:p>
+    <w:p>
+      <w:pPr>
+        <w:pStyle w:val="Heading3"/>
+      </w:pPr>
+      <w:r>
+        <w:t>STOP Bit</w:t>
+      </w:r>
+    </w:p>
+    <w:p>
+      <w:r>
+        <w:t xml:space="preserve">The sending UART drives the data transmission line from a low voltage to a high voltage for at least </w:t>
+      </w:r>
+      <w:r>
+        <w:t>two-bit</w:t>
+      </w:r>
+      <w:r>
+        <w:t xml:space="preserve"> durations</w:t>
+      </w:r>
+      <w:r>
+        <w:t>.</w:t>
+      </w:r>
+    </w:p>
+    <w:p>
+      <w:pPr>
+        <w:pStyle w:val="Heading2"/>
+      </w:pPr>
+      <w:r>
+        <w:t>Parity Bit</w:t>
+      </w:r>
+    </w:p>
+    <w:p>
+      <w:r>
+        <w:t xml:space="preserve">Can be </w:t>
+      </w:r>
+      <w:r>
+        <w:rPr>
+          <w:b/>
+          <w:bCs/>
+        </w:rPr>
+        <w:t>Evan</w:t>
+      </w:r>
+      <w:r>
+        <w:t xml:space="preserve">, </w:t>
+      </w:r>
+      <w:r>
+        <w:rPr>
+          <w:b/>
+          <w:bCs/>
+        </w:rPr>
+        <w:t>Odd</w:t>
+      </w:r>
+      <w:r>
+        <w:t xml:space="preserve">, </w:t>
+      </w:r>
+      <w:r>
+        <w:rPr>
+          <w:b/>
+          <w:bCs/>
+        </w:rPr>
+        <w:t>Mark</w:t>
+      </w:r>
+      <w:r>
+        <w:t xml:space="preserve"> or </w:t>
+      </w:r>
+      <w:r>
+        <w:rPr>
+          <w:b/>
+          <w:bCs/>
+        </w:rPr>
+        <w:t>Space</w:t>
+      </w:r>
+      <w:r>
+        <w:t>.</w:t>
+      </w:r>
+      <w:r>
+        <w:t xml:space="preserve"> (Configurable)</w:t>
+      </w:r>
+      <w:r>
+        <w:t>.</w:t>
+      </w:r>
+    </w:p>
+    <w:p>
+      <w:pPr>
+        <w:pStyle w:val="ListParagraph"/>
+        <w:numPr>
+          <w:ilvl w:val="0"/>
+          <w:numId w:val="28"/>
+        </w:numPr>
+      </w:pPr>
+      <w:r>
+        <w:t>Space</w:t>
+      </w:r>
+      <w:r>
+        <w:t xml:space="preserve"> (0)</w:t>
+      </w:r>
+      <w:r>
+        <w:t xml:space="preserve"> or Mark</w:t>
+      </w:r>
+      <w:r>
+        <w:t xml:space="preserve"> (1)</w:t>
+      </w:r>
+      <w:r>
+        <w:t>, means the bit is always 0 or 1 regardless of what the data is.</w:t>
+      </w:r>
+    </w:p>
+    <w:p>
+      <w:pPr>
+        <w:pStyle w:val="Heading3"/>
+      </w:pPr>
+      <w:r>
+        <w:lastRenderedPageBreak/>
+        <w:t>When is it used?</w:t>
+      </w:r>
+    </w:p>
+    <w:p>
+      <w:r>
+        <w:t xml:space="preserve">For example, we want to send </w:t>
+      </w:r>
+      <w:r>
+        <w:rPr>
+          <w:u w:val="single"/>
+        </w:rPr>
+        <w:t>STOP</w:t>
+      </w:r>
+      <w:r>
+        <w:t xml:space="preserve"> signal</w:t>
+      </w:r>
+      <w:r>
+        <w:t xml:space="preserve"> that is a </w:t>
+      </w:r>
+      <w:r>
+        <w:rPr>
+          <w:b/>
+          <w:bCs/>
+        </w:rPr>
+        <w:t>high</w:t>
+      </w:r>
+      <w:r>
+        <w:t xml:space="preserve"> signal. To make sure we always have </w:t>
+      </w:r>
+      <w:r>
+        <w:rPr>
+          <w:b/>
+          <w:bCs/>
+        </w:rPr>
+        <w:t>0</w:t>
+      </w:r>
+      <w:r>
+        <w:t xml:space="preserve"> before the </w:t>
+      </w:r>
+      <w:r>
+        <w:rPr>
+          <w:u w:val="single"/>
+        </w:rPr>
+        <w:t>STOP</w:t>
+      </w:r>
+      <w:r>
+        <w:t xml:space="preserve"> signal, we use parity of </w:t>
+      </w:r>
+      <w:r>
+        <w:t>Mask</w:t>
+      </w:r>
+      <w:r>
+        <w:t>.</w:t>
+      </w:r>
+    </w:p>
+    <w:p>
+      <w:pPr>
+        <w:pStyle w:val="Heading3"/>
+      </w:pPr>
+      <w:r>
+        <w:t>What can it detect?</w:t>
+      </w:r>
+    </w:p>
+    <w:p>
+      <w:pPr>
+        <w:pStyle w:val="ListParagraph"/>
+        <w:numPr>
+          <w:ilvl w:val="0"/>
+          <w:numId w:val="28"/>
+        </w:numPr>
+      </w:pPr>
+      <w:r>
+        <w:t>Framing: When the data is supposed to be 8 bits but it is actually not.</w:t>
+      </w:r>
+    </w:p>
+    <w:p>
+      <w:pPr>
+        <w:pStyle w:val="ListParagraph"/>
+        <w:numPr>
+          <w:ilvl w:val="0"/>
+          <w:numId w:val="28"/>
+        </w:numPr>
+      </w:pPr>
+      <w:r>
+        <w:t>Overrun:</w:t>
+      </w:r>
+      <w:r>
+        <w:t xml:space="preserve"> </w:t>
+      </w:r>
+      <w:r>
+        <w:t>Before or w</w:t>
+      </w:r>
+      <w:r>
+        <w:t>hile</w:t>
+      </w:r>
+      <w:r>
+        <w:t xml:space="preserve"> </w:t>
+      </w:r>
+      <w:r>
+        <w:t xml:space="preserve">the process is reading the </w:t>
+      </w:r>
+      <w:r>
+        <w:rPr>
+          <w:b/>
+          <w:bCs/>
+        </w:rPr>
+        <w:t>UART_RHR</w:t>
+      </w:r>
+      <w:r>
+        <w:t xml:space="preserve"> since last transfer, </w:t>
+      </w:r>
+      <w:r>
+        <w:t>another</w:t>
+      </w:r>
+      <w:r>
+        <w:t xml:space="preserve"> byte is received from UART and then the shift register automatically moves it into the </w:t>
+      </w:r>
+      <w:r>
+        <w:rPr>
+          <w:b/>
+          <w:bCs/>
+        </w:rPr>
+        <w:t>UART_RHR</w:t>
+      </w:r>
+      <w:r>
+        <w:t xml:space="preserve">; Meaning the data is now override and old one is </w:t>
+      </w:r>
+      <w:r>
+        <w:t>lost.</w:t>
+      </w:r>
+      <w:r>
+        <w:t xml:space="preserve"> RIP</w:t>
+      </w:r>
+      <w:r>
+        <w:t>!</w:t>
+      </w:r>
+    </w:p>
+    <w:p>
+      <w:pPr>
+        <w:pStyle w:val="ListParagraph"/>
+        <w:numPr>
+          <w:ilvl w:val="1"/>
+          <w:numId w:val="28"/>
+        </w:numPr>
+      </w:pPr>
+      <w:r>
+        <w:t xml:space="preserve">Then the </w:t>
+      </w:r>
+      <w:r>
+        <w:rPr>
+          <w:b/>
+          <w:bCs/>
+        </w:rPr>
+        <w:t>OVER</w:t>
+      </w:r>
+      <w:r>
+        <w:t xml:space="preserve"> status bit in </w:t>
+      </w:r>
+      <w:r>
+        <w:rPr>
+          <w:b/>
+          <w:bCs/>
+        </w:rPr>
+        <w:t>UART_SR</w:t>
+      </w:r>
+      <w:r>
+        <w:t xml:space="preserve"> is set and an interrupt is sent to the process. Software clears </w:t>
+      </w:r>
+      <w:r>
+        <w:rPr>
+          <w:b/>
+          <w:bCs/>
+        </w:rPr>
+        <w:t>OVER</w:t>
+      </w:r>
+      <w:r>
+        <w:t xml:space="preserve"> after it writes </w:t>
+      </w:r>
+      <w:r>
+        <w:rPr>
+          <w:b/>
+          <w:bCs/>
+        </w:rPr>
+        <w:t>RSTSA (Reset status)</w:t>
+      </w:r>
+      <w:r>
+        <w:t xml:space="preserve"> at 1 for </w:t>
+      </w:r>
+      <w:r>
+        <w:rPr>
+          <w:b/>
+          <w:bCs/>
+        </w:rPr>
+        <w:t>UART_CR</w:t>
+      </w:r>
+      <w:r>
+        <w:t>.</w:t>
+      </w:r>
+      <w:r>
+        <w:t xml:space="preserve"> The UART is then reset and overrun is stopped.</w:t>
+      </w:r>
+    </w:p>
+    <w:p>
+      <w:pPr>
+        <w:pStyle w:val="Heading2"/>
+      </w:pPr>
+      <w:r>
+        <w:t>UART Receiver in SAM3X8E</w:t>
+      </w:r>
+    </w:p>
+    <w:p>
+      <w:pPr>
+        <w:pStyle w:val="ListParagraph"/>
+        <w:numPr>
+          <w:ilvl w:val="0"/>
+          <w:numId w:val="32"/>
+        </w:numPr>
+      </w:pPr>
+      <w:r>
+        <w:t xml:space="preserve">Receiver </w:t>
+      </w:r>
+      <w:r>
+        <w:rPr>
+          <w:b/>
+          <w:bCs/>
+        </w:rPr>
+        <w:t>Reset</w:t>
+      </w:r>
+      <w:r>
+        <w:t xml:space="preserve">, </w:t>
+      </w:r>
+      <w:r>
+        <w:rPr>
+          <w:b/>
+          <w:bCs/>
+        </w:rPr>
+        <w:t>Enable</w:t>
+      </w:r>
+      <w:r>
+        <w:t xml:space="preserve"> and </w:t>
+      </w:r>
+      <w:r>
+        <w:rPr>
+          <w:b/>
+          <w:bCs/>
+        </w:rPr>
+        <w:t>Disable</w:t>
+      </w:r>
+    </w:p>
+    <w:p>
+      <w:pPr>
+        <w:pStyle w:val="ListParagraph"/>
+        <w:numPr>
+          <w:ilvl w:val="1"/>
+          <w:numId w:val="32"/>
+        </w:numPr>
+        <w:rPr>
+          <w:b/>
+          <w:bCs/>
+        </w:rPr>
+      </w:pPr>
+      <w:r>
+        <w:rPr>
+          <w:b/>
+          <w:bCs/>
+        </w:rPr>
+        <w:t>After device reset, the UART receiver is disabled</w:t>
+      </w:r>
+    </w:p>
+    <w:p>
+      <w:pPr>
+        <w:pStyle w:val="ListParagraph"/>
+        <w:numPr>
+          <w:ilvl w:val="1"/>
+          <w:numId w:val="32"/>
+        </w:numPr>
+      </w:pPr>
+      <w:r>
+        <w:t>To enable: RXEN = 1 in the control register (UART_CR)</w:t>
+      </w:r>
+    </w:p>
+    <w:p>
+      <w:pPr>
+        <w:pStyle w:val="ListParagraph"/>
+        <w:numPr>
+          <w:ilvl w:val="1"/>
+          <w:numId w:val="32"/>
+        </w:numPr>
+      </w:pPr>
+      <w:r>
+        <w:t xml:space="preserve">If enabled: the receiver starts looking for a </w:t>
+      </w:r>
+      <w:r>
+        <w:rPr>
+          <w:u w:val="single"/>
+        </w:rPr>
+        <w:t>START</w:t>
+      </w:r>
+      <w:r>
+        <w:t xml:space="preserve"> bit</w:t>
+      </w:r>
+    </w:p>
+    <w:p>
+      <w:pPr>
+        <w:pStyle w:val="ListParagraph"/>
+        <w:numPr>
+          <w:ilvl w:val="1"/>
+          <w:numId w:val="32"/>
+        </w:numPr>
+      </w:pPr>
+      <w:r>
+        <w:t>To disable:  RXDIS = 1 in the control register (UART_CR)</w:t>
+      </w:r>
+    </w:p>
+    <w:p>
+      <w:pPr>
+        <w:pStyle w:val="ListParagraph"/>
+        <w:numPr>
+          <w:ilvl w:val="2"/>
+          <w:numId w:val="32"/>
+        </w:numPr>
+        <w:rPr>
+          <w:b/>
+          <w:bCs/>
+        </w:rPr>
+      </w:pPr>
+      <w:r>
+        <w:rPr>
+          <w:b/>
+          <w:bCs/>
+        </w:rPr>
+        <w:t>If the receiver is waiting for a start bit, it is immediately stopped</w:t>
+      </w:r>
+    </w:p>
+    <w:p>
+      <w:pPr>
+        <w:pStyle w:val="ListParagraph"/>
+        <w:numPr>
+          <w:ilvl w:val="2"/>
+          <w:numId w:val="32"/>
+        </w:numPr>
+        <w:rPr>
+          <w:b/>
+          <w:bCs/>
+        </w:rPr>
+      </w:pPr>
+      <w:r>
+        <w:rPr>
+          <w:b/>
+          <w:bCs/>
+        </w:rPr>
+        <w:t>If the receiver has already detected a start bit and is receiving the data, it waits for the stop bit before actually stopping its operation</w:t>
+      </w:r>
+    </w:p>
+    <w:p>
+      <w:pPr>
+        <w:pStyle w:val="ListParagraph"/>
+        <w:numPr>
+          <w:ilvl w:val="1"/>
+          <w:numId w:val="32"/>
+        </w:numPr>
+      </w:pPr>
+      <w:r>
+        <w:t>To reset: RSTRX =1 in the control register (UART_CR)</w:t>
+      </w:r>
+    </w:p>
+    <w:p>
+      <w:pPr>
+        <w:pStyle w:val="ListParagraph"/>
+        <w:numPr>
+          <w:ilvl w:val="2"/>
+          <w:numId w:val="32"/>
+        </w:numPr>
+        <w:rPr>
+          <w:b/>
+          <w:bCs/>
+        </w:rPr>
+      </w:pPr>
+      <w:r>
+        <w:rPr>
+          <w:b/>
+          <w:bCs/>
+        </w:rPr>
+        <w:t>The receiver immediately stops its current operations and is disabled, whatever its current state!</w:t>
+      </w:r>
+    </w:p>
+    <w:p>
+      <w:pPr>
+        <w:pStyle w:val="Heading3"/>
+      </w:pPr>
+      <w:r>
+        <w:t>Start Detection and Data Sampling</w:t>
+      </w:r>
+    </w:p>
+    <w:p>
+      <w:pPr>
+        <w:pStyle w:val="ListParagraph"/>
+        <w:numPr>
+          <w:ilvl w:val="0"/>
+          <w:numId w:val="32"/>
+        </w:numPr>
+      </w:pPr>
+      <w:r>
+        <w:t xml:space="preserve">A low level (space) on URXD is interpreted as a valid start bit </w:t>
+      </w:r>
+    </w:p>
+    <w:p>
+      <w:pPr>
+        <w:pStyle w:val="ListParagraph"/>
+        <w:numPr>
+          <w:ilvl w:val="1"/>
+          <w:numId w:val="32"/>
+        </w:numPr>
+      </w:pPr>
+      <w:r>
+        <w:t>if it is detected for more than 7 cycles of the sampling clock</w:t>
+      </w:r>
+    </w:p>
+    <w:p>
+      <w:pPr>
+        <w:pStyle w:val="ListParagraph"/>
+        <w:numPr>
+          <w:ilvl w:val="1"/>
+          <w:numId w:val="32"/>
+        </w:numPr>
+      </w:pPr>
+      <w:r>
+        <w:t>Sampling clock = 16 x baud rate</w:t>
+      </w:r>
+      <w:r>
+        <w:t xml:space="preserve"> (In receive)</w:t>
+      </w:r>
+    </w:p>
+    <w:p>
+      <w:pPr>
+        <w:pStyle w:val="ListParagraph"/>
+      </w:pPr>
+      <w:r>
+        <w:t xml:space="preserve">We wait for </w:t>
+      </w:r>
+      <w:r>
+        <w:rPr>
+          <w:b/>
+          <w:bCs/>
+        </w:rPr>
+        <w:t>half a clock</w:t>
+      </w:r>
+      <w:r>
+        <w:t xml:space="preserve"> for the signal to stay low (be </w:t>
+      </w:r>
+      <w:r>
+        <w:rPr>
+          <w:u w:val="single"/>
+        </w:rPr>
+        <w:t>START</w:t>
+      </w:r>
+      <w:r>
+        <w:t>)</w:t>
+      </w:r>
+      <w:r>
+        <w:t xml:space="preserve"> and then start communicating (</w:t>
+      </w:r>
+      <w:r>
+        <w:rPr>
+          <w:i/>
+          <w:iCs/>
+        </w:rPr>
+        <w:t>Why? There might be a shock, error, bounce and …</w:t>
+      </w:r>
+      <w:r>
+        <w:t>)</w:t>
+      </w:r>
+    </w:p>
+    <w:p>
+      <w:pPr>
+        <w:pStyle w:val="ListParagraph"/>
+        <w:numPr>
+          <w:ilvl w:val="0"/>
+          <w:numId w:val="32"/>
+        </w:numPr>
+      </w:pPr>
+      <w:r>
+        <w:t xml:space="preserve">The receiver samples the URXD at the theoretical </w:t>
+      </w:r>
+      <w:r>
+        <w:rPr>
+          <w:b/>
+          <w:bCs/>
+        </w:rPr>
+        <w:t>midpoint</w:t>
+      </w:r>
+      <w:r>
+        <w:t xml:space="preserve"> of each bit</w:t>
+      </w:r>
+    </w:p>
+    <w:p>
+      <w:pPr>
+        <w:pStyle w:val="ListParagraph"/>
+        <w:numPr>
+          <w:ilvl w:val="1"/>
+          <w:numId w:val="32"/>
+        </w:numPr>
+      </w:pPr>
+      <w:r>
+        <w:t>When a valid start bit has been detected</w:t>
+      </w:r>
+    </w:p>
+    <w:p>
+      <w:pPr>
+        <w:pStyle w:val="ListParagraph"/>
+        <w:numPr>
+          <w:ilvl w:val="1"/>
+          <w:numId w:val="32"/>
+        </w:numPr>
+      </w:pPr>
+      <w:r>
+        <w:t xml:space="preserve">It is assumed that each bit lasts 16 cycles of the sampling clock (1-bit period): the bit sampling point is </w:t>
+      </w:r>
+      <w:r>
+        <w:rPr>
+          <w:b/>
+          <w:bCs/>
+        </w:rPr>
+        <w:t>eight</w:t>
+      </w:r>
+      <w:r>
+        <w:t xml:space="preserve"> </w:t>
+      </w:r>
+      <w:r>
+        <w:rPr>
+          <w:b/>
+          <w:bCs/>
+        </w:rPr>
+        <w:t>cycles</w:t>
+      </w:r>
+      <w:r>
+        <w:t xml:space="preserve"> (0.5-bit period) after the start of the bit</w:t>
+      </w:r>
+      <w:r>
+        <w:t>.</w:t>
+      </w:r>
+    </w:p>
+    <w:p>
+      <w:pPr>
+        <w:pStyle w:val="ListParagraph"/>
+        <w:numPr>
+          <w:ilvl w:val="1"/>
+          <w:numId w:val="32"/>
+        </w:numPr>
+      </w:pPr>
+      <w:r>
+        <w:t>The first sampling point is therefore 24 cycles (1.5-bit periods) after the falling edge of the start bit was detected</w:t>
+      </w:r>
+      <w:r>
+        <w:t>.</w:t>
+      </w:r>
+    </w:p>
+    <w:p>
+      <w:pPr>
+        <w:pStyle w:val="ListParagraph"/>
+        <w:numPr>
+          <w:ilvl w:val="1"/>
+          <w:numId w:val="32"/>
+        </w:numPr>
+      </w:pPr>
+      <w:r>
+        <w:t>Each subsequent bit is sampled 16 cycles (1-bit period) after the previous one</w:t>
+      </w:r>
+      <w:r>
+        <w:t>.</w:t>
+      </w:r>
+    </w:p>
+    <w:p>
+      <w:pPr>
+        <w:pStyle w:val="Heading3"/>
+      </w:pPr>
+      <w:r>
+        <w:t>Receiver Ready</w:t>
+      </w:r>
+    </w:p>
+    <w:p>
+      <w:r>
+        <w:t xml:space="preserve">After 8 bits of data has been received, 8 bits are then moved from shift register to </w:t>
+      </w:r>
+      <w:r>
+        <w:rPr>
+          <w:b/>
+          <w:bCs/>
+        </w:rPr>
+        <w:t>UART_RHR</w:t>
+      </w:r>
+      <w:r>
+        <w:t xml:space="preserve"> that is a holding register. </w:t>
+      </w:r>
+      <w:r>
+        <w:t xml:space="preserve">The </w:t>
+      </w:r>
+      <w:r>
+        <w:rPr>
+          <w:b/>
+          <w:bCs/>
+        </w:rPr>
+        <w:t>RXRDY</w:t>
+      </w:r>
+      <w:r>
+        <w:t xml:space="preserve"> status bit in </w:t>
+      </w:r>
+      <w:r>
+        <w:rPr>
+          <w:b/>
+          <w:bCs/>
+        </w:rPr>
+        <w:t>UART_SR</w:t>
+      </w:r>
+      <w:r>
+        <w:t xml:space="preserve"> (Status Register) is set</w:t>
+      </w:r>
+      <w:r>
+        <w:t>.</w:t>
+      </w:r>
+      <w:r>
+        <w:t xml:space="preserve"> </w:t>
+      </w:r>
+      <w:r>
+        <w:rPr>
+          <w:b/>
+          <w:bCs/>
+        </w:rPr>
+        <w:t>R</w:t>
+      </w:r>
+      <w:r>
+        <w:rPr>
+          <w:b/>
+          <w:bCs/>
+        </w:rPr>
+        <w:t>XRDY</w:t>
+      </w:r>
+      <w:r>
+        <w:t xml:space="preserve"> sends an interrupt to the processor and executes the ISR.</w:t>
+      </w:r>
+      <w:r>
+        <w:t xml:space="preserve"> Then ISR reads the 8 bits from </w:t>
+      </w:r>
+      <w:r>
+        <w:rPr>
+          <w:b/>
+          <w:bCs/>
+        </w:rPr>
+        <w:t>UART_RHR</w:t>
+      </w:r>
+      <w:r>
+        <w:t xml:space="preserve"> and then </w:t>
+      </w:r>
+      <w:r>
+        <w:rPr>
+          <w:b/>
+          <w:bCs/>
+        </w:rPr>
+        <w:t>RXRDY</w:t>
+      </w:r>
+      <w:r>
+        <w:t xml:space="preserve"> is </w:t>
+      </w:r>
+      <w:r>
+        <w:t>automatically cleared</w:t>
+      </w:r>
+      <w:r>
+        <w:t>.</w:t>
+      </w:r>
+    </w:p>
+    <w:p>
+      <w:pPr>
+        <w:pStyle w:val="Heading2"/>
+      </w:pPr>
+      <w:r>
+        <w:lastRenderedPageBreak/>
+        <w:t>Transmitter</w:t>
+      </w:r>
+    </w:p>
+    <w:p>
+      <w:pPr>
+        <w:pStyle w:val="ListParagraph"/>
+        <w:numPr>
+          <w:ilvl w:val="0"/>
+          <w:numId w:val="32"/>
+        </w:numPr>
+      </w:pPr>
+      <w:r>
+        <w:t xml:space="preserve">The UART transmitter is disabled after device reset </w:t>
+      </w:r>
+    </w:p>
+    <w:p>
+      <w:pPr>
+        <w:pStyle w:val="ListParagraph"/>
+        <w:numPr>
+          <w:ilvl w:val="1"/>
+          <w:numId w:val="32"/>
+        </w:numPr>
+      </w:pPr>
+      <w:r>
+        <w:t xml:space="preserve">To enable: TXEN = 1 in the control register UART_CR </w:t>
+      </w:r>
+    </w:p>
+    <w:p>
+      <w:pPr>
+        <w:pStyle w:val="ListParagraph"/>
+        <w:numPr>
+          <w:ilvl w:val="2"/>
+          <w:numId w:val="32"/>
+        </w:numPr>
+      </w:pPr>
+      <w:r>
+        <w:t>The transmitter waits for a character to be written in the Transmit Holding Register (UART_THR</w:t>
+      </w:r>
+      <w:r>
+        <w:t xml:space="preserve"> which is </w:t>
+      </w:r>
+      <w:r>
+        <w:rPr>
+          <w:b/>
+          <w:bCs/>
+        </w:rPr>
+        <w:t>NOT a shift register</w:t>
+      </w:r>
+      <w:r>
+        <w:t>) before actually starting the transmission</w:t>
+      </w:r>
+    </w:p>
+    <w:p>
+      <w:pPr>
+        <w:pStyle w:val="ListParagraph"/>
+        <w:numPr>
+          <w:ilvl w:val="0"/>
+          <w:numId w:val="32"/>
+        </w:numPr>
+      </w:pPr>
+      <w:r>
+        <w:t xml:space="preserve">To disable: TXDIS = 1 in the control register UART_CR </w:t>
+      </w:r>
+    </w:p>
+    <w:p>
+      <w:pPr>
+        <w:pStyle w:val="ListParagraph"/>
+        <w:numPr>
+          <w:ilvl w:val="1"/>
+          <w:numId w:val="32"/>
+        </w:numPr>
+        <w:rPr>
+          <w:b/>
+          <w:bCs/>
+        </w:rPr>
+      </w:pPr>
+      <w:r>
+        <w:rPr>
+          <w:b/>
+          <w:bCs/>
+        </w:rPr>
+        <w:t>If the transmitter is not operating, it is immediately stopped</w:t>
+      </w:r>
+    </w:p>
+    <w:p>
+      <w:pPr>
+        <w:pStyle w:val="ListParagraph"/>
+        <w:numPr>
+          <w:ilvl w:val="1"/>
+          <w:numId w:val="32"/>
+        </w:numPr>
+        <w:rPr>
+          <w:b/>
+          <w:bCs/>
+        </w:rPr>
+      </w:pPr>
+      <w:r>
+        <w:rPr>
+          <w:b/>
+          <w:bCs/>
+        </w:rPr>
+        <w:t>If a character is being processed into the Shift Register and/or a character has been written in the Transmit Holding Register, the characters are completed before the transmitter is stopped</w:t>
+      </w:r>
+      <w:r>
+        <w:rPr>
+          <w:b/>
+          <w:bCs/>
+        </w:rPr>
+        <w:t>.</w:t>
+      </w:r>
+    </w:p>
+    <w:p>
+      <w:pPr>
+        <w:pStyle w:val="ListParagraph"/>
+        <w:numPr>
+          <w:ilvl w:val="0"/>
+          <w:numId w:val="32"/>
+        </w:numPr>
+      </w:pPr>
+      <w:r>
+        <w:t>To reset: RSTTX = 1 in the UART_CR</w:t>
+      </w:r>
+    </w:p>
+    <w:p>
+      <w:pPr>
+        <w:pStyle w:val="Heading3"/>
+      </w:pPr>
+      <w:r>
+        <w:t>Transmitter control</w:t>
+      </w:r>
+    </w:p>
+    <w:p>
+      <w:pPr>
+        <w:pStyle w:val="ListParagraph"/>
+        <w:numPr>
+          <w:ilvl w:val="0"/>
+          <w:numId w:val="38"/>
+        </w:numPr>
+        <w:rPr>
+          <w:b/>
+          <w:bCs/>
+        </w:rPr>
+      </w:pPr>
+      <w:r>
+        <w:t xml:space="preserve">When enabled, the bit </w:t>
+      </w:r>
+      <w:r>
+        <w:rPr>
+          <w:b/>
+          <w:bCs/>
+        </w:rPr>
+        <w:t>TXRDY</w:t>
+      </w:r>
+      <w:r>
+        <w:t xml:space="preserve"> is set in the </w:t>
+      </w:r>
+      <w:r>
+        <w:rPr>
+          <w:b/>
+          <w:bCs/>
+        </w:rPr>
+        <w:t>UART_SR</w:t>
+      </w:r>
+    </w:p>
+    <w:p>
+      <w:pPr>
+        <w:pStyle w:val="ListParagraph"/>
+        <w:numPr>
+          <w:ilvl w:val="0"/>
+          <w:numId w:val="38"/>
+        </w:numPr>
+      </w:pPr>
+      <w:r>
+        <w:t xml:space="preserve">The transmission starts when </w:t>
+      </w:r>
+    </w:p>
+    <w:p>
+      <w:pPr>
+        <w:pStyle w:val="ListParagraph"/>
+        <w:numPr>
+          <w:ilvl w:val="1"/>
+          <w:numId w:val="38"/>
+        </w:numPr>
+      </w:pPr>
+      <w:r>
+        <w:t xml:space="preserve">The programmer writes in the </w:t>
+      </w:r>
+      <w:r>
+        <w:rPr>
+          <w:b/>
+          <w:bCs/>
+        </w:rPr>
+        <w:t>UART_THR</w:t>
+      </w:r>
+      <w:r>
+        <w:t xml:space="preserve"> and </w:t>
+      </w:r>
+    </w:p>
+    <w:p>
+      <w:pPr>
+        <w:pStyle w:val="ListParagraph"/>
+        <w:numPr>
+          <w:ilvl w:val="1"/>
+          <w:numId w:val="38"/>
+        </w:numPr>
+        <w:rPr>
+          <w:b/>
+          <w:bCs/>
+        </w:rPr>
+      </w:pPr>
+      <w:r>
+        <w:t xml:space="preserve">The written character is transferred from </w:t>
+      </w:r>
+      <w:r>
+        <w:rPr>
+          <w:b/>
+          <w:bCs/>
+        </w:rPr>
+        <w:t>UART_THR</w:t>
+      </w:r>
+      <w:r>
+        <w:t xml:space="preserve"> to the </w:t>
+      </w:r>
+      <w:r>
+        <w:rPr>
+          <w:b/>
+          <w:bCs/>
+        </w:rPr>
+        <w:t>Shift Register</w:t>
+      </w:r>
+    </w:p>
+    <w:p>
+      <w:pPr>
+        <w:pStyle w:val="ListParagraph"/>
+        <w:numPr>
+          <w:ilvl w:val="1"/>
+          <w:numId w:val="38"/>
+        </w:numPr>
+        <w:rPr>
+          <w:b/>
+          <w:bCs/>
+        </w:rPr>
+      </w:pPr>
+      <w:r>
+        <w:t xml:space="preserve">The </w:t>
+      </w:r>
+      <w:r>
+        <w:rPr>
+          <w:b/>
+          <w:bCs/>
+        </w:rPr>
+        <w:t>TXRDY</w:t>
+      </w:r>
+      <w:r>
+        <w:t xml:space="preserve"> bit remains high until a second character is written in </w:t>
+      </w:r>
+      <w:r>
+        <w:rPr>
+          <w:b/>
+          <w:bCs/>
+        </w:rPr>
+        <w:t>UART_THR</w:t>
+      </w:r>
+    </w:p>
+    <w:p>
+      <w:pPr>
+        <w:pStyle w:val="ListParagraph"/>
+        <w:numPr>
+          <w:ilvl w:val="0"/>
+          <w:numId w:val="38"/>
+        </w:numPr>
+      </w:pPr>
+      <w:r>
+        <w:t xml:space="preserve">As soon as the first character is completed </w:t>
+      </w:r>
+    </w:p>
+    <w:p>
+      <w:pPr>
+        <w:pStyle w:val="ListParagraph"/>
+        <w:numPr>
+          <w:ilvl w:val="1"/>
+          <w:numId w:val="38"/>
+        </w:numPr>
+      </w:pPr>
+      <w:r>
+        <w:t xml:space="preserve">The last character written in </w:t>
+      </w:r>
+      <w:r>
+        <w:rPr>
+          <w:b/>
+          <w:bCs/>
+        </w:rPr>
+        <w:t>UART_THR</w:t>
+      </w:r>
+      <w:r>
+        <w:t xml:space="preserve"> is transferred into the </w:t>
+      </w:r>
+      <w:r>
+        <w:rPr>
+          <w:b/>
+          <w:bCs/>
+        </w:rPr>
+        <w:t>shift register</w:t>
+      </w:r>
+      <w:r>
+        <w:t xml:space="preserve"> and </w:t>
+      </w:r>
+      <w:r>
+        <w:rPr>
+          <w:b/>
+          <w:bCs/>
+        </w:rPr>
+        <w:t>TXRDY</w:t>
+      </w:r>
+      <w:r>
+        <w:t xml:space="preserve"> rises again</w:t>
+      </w:r>
+    </w:p>
+    <w:p>
+      <w:pPr>
+        <w:pStyle w:val="ListParagraph"/>
+        <w:numPr>
+          <w:ilvl w:val="2"/>
+          <w:numId w:val="38"/>
+        </w:numPr>
+      </w:pPr>
+      <w:r>
+        <w:t>Showing that the holding register is empty</w:t>
+      </w:r>
+    </w:p>
+    <w:p>
+      <w:pPr>
+        <w:pStyle w:val="ListParagraph"/>
+        <w:numPr>
+          <w:ilvl w:val="0"/>
+          <w:numId w:val="38"/>
+        </w:numPr>
+      </w:pPr>
+      <w:r>
+        <w:t xml:space="preserve">When both the Shift Register and </w:t>
+      </w:r>
+      <w:r>
+        <w:rPr>
+          <w:b/>
+          <w:bCs/>
+        </w:rPr>
+        <w:t>UART_THR</w:t>
+      </w:r>
+      <w:r>
+        <w:t xml:space="preserve"> are empty</w:t>
+      </w:r>
+    </w:p>
+    <w:p>
+      <w:pPr>
+        <w:pStyle w:val="ListParagraph"/>
+        <w:numPr>
+          <w:ilvl w:val="1"/>
+          <w:numId w:val="38"/>
+        </w:numPr>
+      </w:pPr>
+      <w:r>
+        <w:t xml:space="preserve">All the characters written in </w:t>
+      </w:r>
+      <w:r>
+        <w:rPr>
+          <w:b/>
+          <w:bCs/>
+        </w:rPr>
+        <w:t>UART_THR</w:t>
+      </w:r>
+      <w:r>
+        <w:t xml:space="preserve"> have been processed </w:t>
+      </w:r>
+    </w:p>
+    <w:p>
+      <w:pPr>
+        <w:pStyle w:val="ListParagraph"/>
+        <w:numPr>
+          <w:ilvl w:val="1"/>
+          <w:numId w:val="38"/>
+        </w:numPr>
+      </w:pPr>
+      <w:r>
+        <w:t xml:space="preserve">The </w:t>
+      </w:r>
+      <w:r>
+        <w:rPr>
+          <w:b/>
+          <w:bCs/>
+        </w:rPr>
+        <w:t>TXEMPTY</w:t>
+      </w:r>
+      <w:r>
+        <w:t xml:space="preserve"> bit rises after the last stop bit has been completed</w:t>
+      </w:r>
+    </w:p>
+    <w:p/>
     <w:sectPr>
-      <w:headerReference w:type="default" r:id="rId16"/>
-      <w:footerReference w:type="default" r:id="rId17"/>
+      <w:headerReference w:type="default" r:id="rId18"/>
+      <w:footerReference w:type="default" r:id="rId19"/>
       <w:pgSz w:w="12240" w:h="15840"/>
       <w:pgMar w:top="1440" w:right="1440" w:bottom="1440" w:left="1440" w:header="720" w:footer="720" w:gutter="0"/>
       <w:cols w:space="720"/>
@@ -11700,6 +14112,119 @@
     </w:lvl>
   </w:abstractNum>
   <w:abstractNum w:abstractNumId="2" w15:restartNumberingAfterBreak="0">
+    <w:nsid w:val="03905407"/>
+    <w:multiLevelType w:val="hybridMultilevel"/>
+    <w:tmpl w:val="8F7E6622"/>
+    <w:lvl w:ilvl="0" w:tplc="04090001">
+      <w:start w:val="1"/>
+      <w:numFmt w:val="bullet"/>
+      <w:lvlText w:val=""/>
+      <w:lvlJc w:val="left"/>
+      <w:pPr>
+        <w:ind w:left="720" w:hanging="360"/>
+      </w:pPr>
+      <w:rPr>
+        <w:rFonts w:ascii="Symbol" w:hAnsi="Symbol" w:hint="default"/>
+      </w:rPr>
+    </w:lvl>
+    <w:lvl w:ilvl="1" w:tplc="04090003" w:tentative="1">
+      <w:start w:val="1"/>
+      <w:numFmt w:val="bullet"/>
+      <w:lvlText w:val="o"/>
+      <w:lvlJc w:val="left"/>
+      <w:pPr>
+        <w:ind w:left="1440" w:hanging="360"/>
+      </w:pPr>
+      <w:rPr>
+        <w:rFonts w:ascii="Courier New" w:hAnsi="Courier New" w:cs="Courier New" w:hint="default"/>
+      </w:rPr>
+    </w:lvl>
+    <w:lvl w:ilvl="2" w:tplc="04090005" w:tentative="1">
+      <w:start w:val="1"/>
+      <w:numFmt w:val="bullet"/>
+      <w:lvlText w:val=""/>
+      <w:lvlJc w:val="left"/>
+      <w:pPr>
+        <w:ind w:left="2160" w:hanging="360"/>
+      </w:pPr>
+      <w:rPr>
+        <w:rFonts w:ascii="Wingdings" w:hAnsi="Wingdings" w:hint="default"/>
+      </w:rPr>
+    </w:lvl>
+    <w:lvl w:ilvl="3" w:tplc="04090001" w:tentative="1">
+      <w:start w:val="1"/>
+      <w:numFmt w:val="bullet"/>
+      <w:lvlText w:val=""/>
+      <w:lvlJc w:val="left"/>
+      <w:pPr>
+        <w:ind w:left="2880" w:hanging="360"/>
+      </w:pPr>
+      <w:rPr>
+        <w:rFonts w:ascii="Symbol" w:hAnsi="Symbol" w:hint="default"/>
+      </w:rPr>
+    </w:lvl>
+    <w:lvl w:ilvl="4" w:tplc="04090003" w:tentative="1">
+      <w:start w:val="1"/>
+      <w:numFmt w:val="bullet"/>
+      <w:lvlText w:val="o"/>
+      <w:lvlJc w:val="left"/>
+      <w:pPr>
+        <w:ind w:left="3600" w:hanging="360"/>
+      </w:pPr>
+      <w:rPr>
+        <w:rFonts w:ascii="Courier New" w:hAnsi="Courier New" w:cs="Courier New" w:hint="default"/>
+      </w:rPr>
+    </w:lvl>
+    <w:lvl w:ilvl="5" w:tplc="04090005" w:tentative="1">
+      <w:start w:val="1"/>
+      <w:numFmt w:val="bullet"/>
+      <w:lvlText w:val=""/>
+      <w:lvlJc w:val="left"/>
+      <w:pPr>
+        <w:ind w:left="4320" w:hanging="360"/>
+      </w:pPr>
+      <w:rPr>
+        <w:rFonts w:ascii="Wingdings" w:hAnsi="Wingdings" w:hint="default"/>
+      </w:rPr>
+    </w:lvl>
+    <w:lvl w:ilvl="6" w:tplc="04090001" w:tentative="1">
+      <w:start w:val="1"/>
+      <w:numFmt w:val="bullet"/>
+      <w:lvlText w:val=""/>
+      <w:lvlJc w:val="left"/>
+      <w:pPr>
+        <w:ind w:left="5040" w:hanging="360"/>
+      </w:pPr>
+      <w:rPr>
+        <w:rFonts w:ascii="Symbol" w:hAnsi="Symbol" w:hint="default"/>
+      </w:rPr>
+    </w:lvl>
+    <w:lvl w:ilvl="7" w:tplc="04090003" w:tentative="1">
+      <w:start w:val="1"/>
+      <w:numFmt w:val="bullet"/>
+      <w:lvlText w:val="o"/>
+      <w:lvlJc w:val="left"/>
+      <w:pPr>
+        <w:ind w:left="5760" w:hanging="360"/>
+      </w:pPr>
+      <w:rPr>
+        <w:rFonts w:ascii="Courier New" w:hAnsi="Courier New" w:cs="Courier New" w:hint="default"/>
+      </w:rPr>
+    </w:lvl>
+    <w:lvl w:ilvl="8" w:tplc="04090005" w:tentative="1">
+      <w:start w:val="1"/>
+      <w:numFmt w:val="bullet"/>
+      <w:lvlText w:val=""/>
+      <w:lvlJc w:val="left"/>
+      <w:pPr>
+        <w:ind w:left="6480" w:hanging="360"/>
+      </w:pPr>
+      <w:rPr>
+        <w:rFonts w:ascii="Wingdings" w:hAnsi="Wingdings" w:hint="default"/>
+      </w:rPr>
+    </w:lvl>
+  </w:abstractNum>
+  <w:abstractNum w:abstractNumId="3" w15:restartNumberingAfterBreak="0">
     <w:nsid w:val="06410D83"/>
     <w:multiLevelType w:val="hybridMultilevel"/>
     <w:tmpl w:val="06869BB2"/>
@@ -11812,7 +14337,7 @@
       </w:rPr>
     </w:lvl>
   </w:abstractNum>
-  <w:abstractNum w:abstractNumId="3" w15:restartNumberingAfterBreak="0">
+  <w:abstractNum w:abstractNumId="4" w15:restartNumberingAfterBreak="0">
     <w:nsid w:val="0A0468C8"/>
     <w:multiLevelType w:val="hybridMultilevel"/>
     <w:tmpl w:val="25C6A55A"/>
@@ -11925,7 +14450,7 @@
       </w:rPr>
     </w:lvl>
   </w:abstractNum>
-  <w:abstractNum w:abstractNumId="4" w15:restartNumberingAfterBreak="0">
+  <w:abstractNum w:abstractNumId="5" w15:restartNumberingAfterBreak="0">
     <w:nsid w:val="0D2B5637"/>
     <w:multiLevelType w:val="hybridMultilevel"/>
     <w:tmpl w:val="9E209E56"/>
@@ -12038,7 +14563,7 @@
       </w:rPr>
     </w:lvl>
   </w:abstractNum>
-  <w:abstractNum w:abstractNumId="5" w15:restartNumberingAfterBreak="0">
+  <w:abstractNum w:abstractNumId="6" w15:restartNumberingAfterBreak="0">
     <w:nsid w:val="0EB856EF"/>
     <w:multiLevelType w:val="hybridMultilevel"/>
     <w:tmpl w:val="13B2FFD2"/>
@@ -12153,7 +14678,145 @@
       </w:rPr>
     </w:lvl>
   </w:abstractNum>
-  <w:abstractNum w:abstractNumId="6" w15:restartNumberingAfterBreak="0">
+  <w:abstractNum w:abstractNumId="7" w15:restartNumberingAfterBreak="0">
+    <w:nsid w:val="0ED943DB"/>
+    <w:multiLevelType w:val="hybridMultilevel"/>
+    <w:tmpl w:val="EC90E24C"/>
+    <w:lvl w:ilvl="0" w:tplc="182EF330">
+      <w:start w:val="1"/>
+      <w:numFmt w:val="bullet"/>
+      <w:lvlText w:val="•"/>
+      <w:lvlJc w:val="left"/>
+      <w:pPr>
+        <w:tabs>
+          <w:tab w:val="num" w:pos="360"/>
+        </w:tabs>
+        <w:ind w:left="360" w:hanging="360"/>
+      </w:pPr>
+      <w:rPr>
+        <w:rFonts w:ascii="Arial" w:hAnsi="Arial" w:hint="default"/>
+      </w:rPr>
+    </w:lvl>
+    <w:lvl w:ilvl="1" w:tplc="282217E2">
+      <w:numFmt w:val="bullet"/>
+      <w:lvlText w:val="•"/>
+      <w:lvlJc w:val="left"/>
+      <w:pPr>
+        <w:tabs>
+          <w:tab w:val="num" w:pos="1080"/>
+        </w:tabs>
+        <w:ind w:left="1080" w:hanging="360"/>
+      </w:pPr>
+      <w:rPr>
+        <w:rFonts w:ascii="Arial" w:hAnsi="Arial" w:hint="default"/>
+      </w:rPr>
+    </w:lvl>
+    <w:lvl w:ilvl="2" w:tplc="B25CEDE6">
+      <w:numFmt w:val="bullet"/>
+      <w:lvlText w:val="•"/>
+      <w:lvlJc w:val="left"/>
+      <w:pPr>
+        <w:tabs>
+          <w:tab w:val="num" w:pos="1800"/>
+        </w:tabs>
+        <w:ind w:left="1800" w:hanging="360"/>
+      </w:pPr>
+      <w:rPr>
+        <w:rFonts w:ascii="Arial" w:hAnsi="Arial" w:hint="default"/>
+      </w:rPr>
+    </w:lvl>
+    <w:lvl w:ilvl="3" w:tplc="16BEDF00" w:tentative="1">
+      <w:start w:val="1"/>
+      <w:numFmt w:val="bullet"/>
+      <w:lvlText w:val="•"/>
+      <w:lvlJc w:val="left"/>
+      <w:pPr>
+        <w:tabs>
+          <w:tab w:val="num" w:pos="2520"/>
+        </w:tabs>
+        <w:ind w:left="2520" w:hanging="360"/>
+      </w:pPr>
+      <w:rPr>
+        <w:rFonts w:ascii="Arial" w:hAnsi="Arial" w:hint="default"/>
+      </w:rPr>
+    </w:lvl>
+    <w:lvl w:ilvl="4" w:tplc="BA9464CC" w:tentative="1">
+      <w:start w:val="1"/>
+      <w:numFmt w:val="bullet"/>
+      <w:lvlText w:val="•"/>
+      <w:lvlJc w:val="left"/>
+      <w:pPr>
+        <w:tabs>
+          <w:tab w:val="num" w:pos="3240"/>
+        </w:tabs>
+        <w:ind w:left="3240" w:hanging="360"/>
+      </w:pPr>
+      <w:rPr>
+        <w:rFonts w:ascii="Arial" w:hAnsi="Arial" w:hint="default"/>
+      </w:rPr>
+    </w:lvl>
+    <w:lvl w:ilvl="5" w:tplc="81AC2064" w:tentative="1">
+      <w:start w:val="1"/>
+      <w:numFmt w:val="bullet"/>
+      <w:lvlText w:val="•"/>
+      <w:lvlJc w:val="left"/>
+      <w:pPr>
+        <w:tabs>
+          <w:tab w:val="num" w:pos="3960"/>
+        </w:tabs>
+        <w:ind w:left="3960" w:hanging="360"/>
+      </w:pPr>
+      <w:rPr>
+        <w:rFonts w:ascii="Arial" w:hAnsi="Arial" w:hint="default"/>
+      </w:rPr>
+    </w:lvl>
+    <w:lvl w:ilvl="6" w:tplc="DD769AD4" w:tentative="1">
+      <w:start w:val="1"/>
+      <w:numFmt w:val="bullet"/>
+      <w:lvlText w:val="•"/>
+      <w:lvlJc w:val="left"/>
+      <w:pPr>
+        <w:tabs>
+          <w:tab w:val="num" w:pos="4680"/>
+        </w:tabs>
+        <w:ind w:left="4680" w:hanging="360"/>
+      </w:pPr>
+      <w:rPr>
+        <w:rFonts w:ascii="Arial" w:hAnsi="Arial" w:hint="default"/>
+      </w:rPr>
+    </w:lvl>
+    <w:lvl w:ilvl="7" w:tplc="5B180D6A" w:tentative="1">
+      <w:start w:val="1"/>
+      <w:numFmt w:val="bullet"/>
+      <w:lvlText w:val="•"/>
+      <w:lvlJc w:val="left"/>
+      <w:pPr>
+        <w:tabs>
+          <w:tab w:val="num" w:pos="5400"/>
+        </w:tabs>
+        <w:ind w:left="5400" w:hanging="360"/>
+      </w:pPr>
+      <w:rPr>
+        <w:rFonts w:ascii="Arial" w:hAnsi="Arial" w:hint="default"/>
+      </w:rPr>
+    </w:lvl>
+    <w:lvl w:ilvl="8" w:tplc="07C8CD60" w:tentative="1">
+      <w:start w:val="1"/>
+      <w:numFmt w:val="bullet"/>
+      <w:lvlText w:val="•"/>
+      <w:lvlJc w:val="left"/>
+      <w:pPr>
+        <w:tabs>
+          <w:tab w:val="num" w:pos="6120"/>
+        </w:tabs>
+        <w:ind w:left="6120" w:hanging="360"/>
+      </w:pPr>
+      <w:rPr>
+        <w:rFonts w:ascii="Arial" w:hAnsi="Arial" w:hint="default"/>
+      </w:rPr>
+    </w:lvl>
+  </w:abstractNum>
+  <w:abstractNum w:abstractNumId="8" w15:restartNumberingAfterBreak="0">
     <w:nsid w:val="176D5405"/>
     <w:multiLevelType w:val="hybridMultilevel"/>
     <w:tmpl w:val="F7AADE0E"/>
@@ -12266,7 +14929,7 @@
       </w:rPr>
     </w:lvl>
   </w:abstractNum>
-  <w:abstractNum w:abstractNumId="7" w15:restartNumberingAfterBreak="0">
+  <w:abstractNum w:abstractNumId="9" w15:restartNumberingAfterBreak="0">
     <w:nsid w:val="18650296"/>
     <w:multiLevelType w:val="hybridMultilevel"/>
     <w:tmpl w:val="486E3400"/>
@@ -12379,10 +15042,516 @@
       </w:rPr>
     </w:lvl>
   </w:abstractNum>
-  <w:abstractNum w:abstractNumId="8" w15:restartNumberingAfterBreak="0">
+  <w:abstractNum w:abstractNumId="10" w15:restartNumberingAfterBreak="0">
+    <w:nsid w:val="1B222C2C"/>
+    <w:multiLevelType w:val="hybridMultilevel"/>
+    <w:tmpl w:val="A4C24296"/>
+    <w:lvl w:ilvl="0" w:tplc="F842B22E">
+      <w:start w:val="1"/>
+      <w:numFmt w:val="bullet"/>
+      <w:lvlText w:val="•"/>
+      <w:lvlJc w:val="left"/>
+      <w:pPr>
+        <w:tabs>
+          <w:tab w:val="num" w:pos="720"/>
+        </w:tabs>
+        <w:ind w:left="720" w:hanging="360"/>
+      </w:pPr>
+      <w:rPr>
+        <w:rFonts w:ascii="Arial" w:hAnsi="Arial" w:hint="default"/>
+      </w:rPr>
+    </w:lvl>
+    <w:lvl w:ilvl="1" w:tplc="06EAB6BE">
+      <w:numFmt w:val="bullet"/>
+      <w:lvlText w:val="•"/>
+      <w:lvlJc w:val="left"/>
+      <w:pPr>
+        <w:tabs>
+          <w:tab w:val="num" w:pos="1440"/>
+        </w:tabs>
+        <w:ind w:left="1440" w:hanging="360"/>
+      </w:pPr>
+      <w:rPr>
+        <w:rFonts w:ascii="Arial" w:hAnsi="Arial" w:hint="default"/>
+      </w:rPr>
+    </w:lvl>
+    <w:lvl w:ilvl="2" w:tplc="3F6EC18A">
+      <w:numFmt w:val="bullet"/>
+      <w:lvlText w:val="•"/>
+      <w:lvlJc w:val="left"/>
+      <w:pPr>
+        <w:tabs>
+          <w:tab w:val="num" w:pos="2160"/>
+        </w:tabs>
+        <w:ind w:left="2160" w:hanging="360"/>
+      </w:pPr>
+      <w:rPr>
+        <w:rFonts w:ascii="Arial" w:hAnsi="Arial" w:hint="default"/>
+      </w:rPr>
+    </w:lvl>
+    <w:lvl w:ilvl="3" w:tplc="66DEB78E" w:tentative="1">
+      <w:start w:val="1"/>
+      <w:numFmt w:val="bullet"/>
+      <w:lvlText w:val="•"/>
+      <w:lvlJc w:val="left"/>
+      <w:pPr>
+        <w:tabs>
+          <w:tab w:val="num" w:pos="2880"/>
+        </w:tabs>
+        <w:ind w:left="2880" w:hanging="360"/>
+      </w:pPr>
+      <w:rPr>
+        <w:rFonts w:ascii="Arial" w:hAnsi="Arial" w:hint="default"/>
+      </w:rPr>
+    </w:lvl>
+    <w:lvl w:ilvl="4" w:tplc="726CFA66" w:tentative="1">
+      <w:start w:val="1"/>
+      <w:numFmt w:val="bullet"/>
+      <w:lvlText w:val="•"/>
+      <w:lvlJc w:val="left"/>
+      <w:pPr>
+        <w:tabs>
+          <w:tab w:val="num" w:pos="3600"/>
+        </w:tabs>
+        <w:ind w:left="3600" w:hanging="360"/>
+      </w:pPr>
+      <w:rPr>
+        <w:rFonts w:ascii="Arial" w:hAnsi="Arial" w:hint="default"/>
+      </w:rPr>
+    </w:lvl>
+    <w:lvl w:ilvl="5" w:tplc="BF3E494A" w:tentative="1">
+      <w:start w:val="1"/>
+      <w:numFmt w:val="bullet"/>
+      <w:lvlText w:val="•"/>
+      <w:lvlJc w:val="left"/>
+      <w:pPr>
+        <w:tabs>
+          <w:tab w:val="num" w:pos="4320"/>
+        </w:tabs>
+        <w:ind w:left="4320" w:hanging="360"/>
+      </w:pPr>
+      <w:rPr>
+        <w:rFonts w:ascii="Arial" w:hAnsi="Arial" w:hint="default"/>
+      </w:rPr>
+    </w:lvl>
+    <w:lvl w:ilvl="6" w:tplc="EB00EF16" w:tentative="1">
+      <w:start w:val="1"/>
+      <w:numFmt w:val="bullet"/>
+      <w:lvlText w:val="•"/>
+      <w:lvlJc w:val="left"/>
+      <w:pPr>
+        <w:tabs>
+          <w:tab w:val="num" w:pos="5040"/>
+        </w:tabs>
+        <w:ind w:left="5040" w:hanging="360"/>
+      </w:pPr>
+      <w:rPr>
+        <w:rFonts w:ascii="Arial" w:hAnsi="Arial" w:hint="default"/>
+      </w:rPr>
+    </w:lvl>
+    <w:lvl w:ilvl="7" w:tplc="A7AE405A" w:tentative="1">
+      <w:start w:val="1"/>
+      <w:numFmt w:val="bullet"/>
+      <w:lvlText w:val="•"/>
+      <w:lvlJc w:val="left"/>
+      <w:pPr>
+        <w:tabs>
+          <w:tab w:val="num" w:pos="5760"/>
+        </w:tabs>
+        <w:ind w:left="5760" w:hanging="360"/>
+      </w:pPr>
+      <w:rPr>
+        <w:rFonts w:ascii="Arial" w:hAnsi="Arial" w:hint="default"/>
+      </w:rPr>
+    </w:lvl>
+    <w:lvl w:ilvl="8" w:tplc="4B7C4418" w:tentative="1">
+      <w:start w:val="1"/>
+      <w:numFmt w:val="bullet"/>
+      <w:lvlText w:val="•"/>
+      <w:lvlJc w:val="left"/>
+      <w:pPr>
+        <w:tabs>
+          <w:tab w:val="num" w:pos="6480"/>
+        </w:tabs>
+        <w:ind w:left="6480" w:hanging="360"/>
+      </w:pPr>
+      <w:rPr>
+        <w:rFonts w:ascii="Arial" w:hAnsi="Arial" w:hint="default"/>
+      </w:rPr>
+    </w:lvl>
+  </w:abstractNum>
+  <w:abstractNum w:abstractNumId="11" w15:restartNumberingAfterBreak="0">
+    <w:nsid w:val="1D3665F6"/>
+    <w:multiLevelType w:val="hybridMultilevel"/>
+    <w:tmpl w:val="BA3067BE"/>
+    <w:lvl w:ilvl="0" w:tplc="6BF4FC96">
+      <w:start w:val="1"/>
+      <w:numFmt w:val="bullet"/>
+      <w:lvlText w:val="•"/>
+      <w:lvlJc w:val="left"/>
+      <w:pPr>
+        <w:tabs>
+          <w:tab w:val="num" w:pos="360"/>
+        </w:tabs>
+        <w:ind w:left="360" w:hanging="360"/>
+      </w:pPr>
+      <w:rPr>
+        <w:rFonts w:ascii="Arial" w:hAnsi="Arial" w:hint="default"/>
+      </w:rPr>
+    </w:lvl>
+    <w:lvl w:ilvl="1" w:tplc="AC8AA7A0">
+      <w:numFmt w:val="bullet"/>
+      <w:lvlText w:val="•"/>
+      <w:lvlJc w:val="left"/>
+      <w:pPr>
+        <w:tabs>
+          <w:tab w:val="num" w:pos="1080"/>
+        </w:tabs>
+        <w:ind w:left="1080" w:hanging="360"/>
+      </w:pPr>
+      <w:rPr>
+        <w:rFonts w:ascii="Arial" w:hAnsi="Arial" w:hint="default"/>
+      </w:rPr>
+    </w:lvl>
+    <w:lvl w:ilvl="2" w:tplc="1C1821D2" w:tentative="1">
+      <w:start w:val="1"/>
+      <w:numFmt w:val="bullet"/>
+      <w:lvlText w:val="•"/>
+      <w:lvlJc w:val="left"/>
+      <w:pPr>
+        <w:tabs>
+          <w:tab w:val="num" w:pos="1800"/>
+        </w:tabs>
+        <w:ind w:left="1800" w:hanging="360"/>
+      </w:pPr>
+      <w:rPr>
+        <w:rFonts w:ascii="Arial" w:hAnsi="Arial" w:hint="default"/>
+      </w:rPr>
+    </w:lvl>
+    <w:lvl w:ilvl="3" w:tplc="F212275A" w:tentative="1">
+      <w:start w:val="1"/>
+      <w:numFmt w:val="bullet"/>
+      <w:lvlText w:val="•"/>
+      <w:lvlJc w:val="left"/>
+      <w:pPr>
+        <w:tabs>
+          <w:tab w:val="num" w:pos="2520"/>
+        </w:tabs>
+        <w:ind w:left="2520" w:hanging="360"/>
+      </w:pPr>
+      <w:rPr>
+        <w:rFonts w:ascii="Arial" w:hAnsi="Arial" w:hint="default"/>
+      </w:rPr>
+    </w:lvl>
+    <w:lvl w:ilvl="4" w:tplc="045A6286" w:tentative="1">
+      <w:start w:val="1"/>
+      <w:numFmt w:val="bullet"/>
+      <w:lvlText w:val="•"/>
+      <w:lvlJc w:val="left"/>
+      <w:pPr>
+        <w:tabs>
+          <w:tab w:val="num" w:pos="3240"/>
+        </w:tabs>
+        <w:ind w:left="3240" w:hanging="360"/>
+      </w:pPr>
+      <w:rPr>
+        <w:rFonts w:ascii="Arial" w:hAnsi="Arial" w:hint="default"/>
+      </w:rPr>
+    </w:lvl>
+    <w:lvl w:ilvl="5" w:tplc="30244932" w:tentative="1">
+      <w:start w:val="1"/>
+      <w:numFmt w:val="bullet"/>
+      <w:lvlText w:val="•"/>
+      <w:lvlJc w:val="left"/>
+      <w:pPr>
+        <w:tabs>
+          <w:tab w:val="num" w:pos="3960"/>
+        </w:tabs>
+        <w:ind w:left="3960" w:hanging="360"/>
+      </w:pPr>
+      <w:rPr>
+        <w:rFonts w:ascii="Arial" w:hAnsi="Arial" w:hint="default"/>
+      </w:rPr>
+    </w:lvl>
+    <w:lvl w:ilvl="6" w:tplc="67D02232" w:tentative="1">
+      <w:start w:val="1"/>
+      <w:numFmt w:val="bullet"/>
+      <w:lvlText w:val="•"/>
+      <w:lvlJc w:val="left"/>
+      <w:pPr>
+        <w:tabs>
+          <w:tab w:val="num" w:pos="4680"/>
+        </w:tabs>
+        <w:ind w:left="4680" w:hanging="360"/>
+      </w:pPr>
+      <w:rPr>
+        <w:rFonts w:ascii="Arial" w:hAnsi="Arial" w:hint="default"/>
+      </w:rPr>
+    </w:lvl>
+    <w:lvl w:ilvl="7" w:tplc="27DCACAA" w:tentative="1">
+      <w:start w:val="1"/>
+      <w:numFmt w:val="bullet"/>
+      <w:lvlText w:val="•"/>
+      <w:lvlJc w:val="left"/>
+      <w:pPr>
+        <w:tabs>
+          <w:tab w:val="num" w:pos="5400"/>
+        </w:tabs>
+        <w:ind w:left="5400" w:hanging="360"/>
+      </w:pPr>
+      <w:rPr>
+        <w:rFonts w:ascii="Arial" w:hAnsi="Arial" w:hint="default"/>
+      </w:rPr>
+    </w:lvl>
+    <w:lvl w:ilvl="8" w:tplc="8B6AE10E" w:tentative="1">
+      <w:start w:val="1"/>
+      <w:numFmt w:val="bullet"/>
+      <w:lvlText w:val="•"/>
+      <w:lvlJc w:val="left"/>
+      <w:pPr>
+        <w:tabs>
+          <w:tab w:val="num" w:pos="6120"/>
+        </w:tabs>
+        <w:ind w:left="6120" w:hanging="360"/>
+      </w:pPr>
+      <w:rPr>
+        <w:rFonts w:ascii="Arial" w:hAnsi="Arial" w:hint="default"/>
+      </w:rPr>
+    </w:lvl>
+  </w:abstractNum>
+  <w:abstractNum w:abstractNumId="12" w15:restartNumberingAfterBreak="0">
+    <w:nsid w:val="1EEE5382"/>
+    <w:multiLevelType w:val="hybridMultilevel"/>
+    <w:tmpl w:val="B3229880"/>
+    <w:lvl w:ilvl="0" w:tplc="EECC8C9C">
+      <w:start w:val="1"/>
+      <w:numFmt w:val="bullet"/>
+      <w:lvlText w:val="•"/>
+      <w:lvlJc w:val="left"/>
+      <w:pPr>
+        <w:tabs>
+          <w:tab w:val="num" w:pos="360"/>
+        </w:tabs>
+        <w:ind w:left="360" w:hanging="360"/>
+      </w:pPr>
+      <w:rPr>
+        <w:rFonts w:ascii="Arial" w:hAnsi="Arial" w:hint="default"/>
+      </w:rPr>
+    </w:lvl>
+    <w:lvl w:ilvl="1" w:tplc="C1986544">
+      <w:numFmt w:val="bullet"/>
+      <w:lvlText w:val="•"/>
+      <w:lvlJc w:val="left"/>
+      <w:pPr>
+        <w:tabs>
+          <w:tab w:val="num" w:pos="1080"/>
+        </w:tabs>
+        <w:ind w:left="1080" w:hanging="360"/>
+      </w:pPr>
+      <w:rPr>
+        <w:rFonts w:ascii="Arial" w:hAnsi="Arial" w:hint="default"/>
+      </w:rPr>
+    </w:lvl>
+    <w:lvl w:ilvl="2" w:tplc="802487EE" w:tentative="1">
+      <w:start w:val="1"/>
+      <w:numFmt w:val="bullet"/>
+      <w:lvlText w:val="•"/>
+      <w:lvlJc w:val="left"/>
+      <w:pPr>
+        <w:tabs>
+          <w:tab w:val="num" w:pos="1800"/>
+        </w:tabs>
+        <w:ind w:left="1800" w:hanging="360"/>
+      </w:pPr>
+      <w:rPr>
+        <w:rFonts w:ascii="Arial" w:hAnsi="Arial" w:hint="default"/>
+      </w:rPr>
+    </w:lvl>
+    <w:lvl w:ilvl="3" w:tplc="4B6022FA" w:tentative="1">
+      <w:start w:val="1"/>
+      <w:numFmt w:val="bullet"/>
+      <w:lvlText w:val="•"/>
+      <w:lvlJc w:val="left"/>
+      <w:pPr>
+        <w:tabs>
+          <w:tab w:val="num" w:pos="2520"/>
+        </w:tabs>
+        <w:ind w:left="2520" w:hanging="360"/>
+      </w:pPr>
+      <w:rPr>
+        <w:rFonts w:ascii="Arial" w:hAnsi="Arial" w:hint="default"/>
+      </w:rPr>
+    </w:lvl>
+    <w:lvl w:ilvl="4" w:tplc="45C29496" w:tentative="1">
+      <w:start w:val="1"/>
+      <w:numFmt w:val="bullet"/>
+      <w:lvlText w:val="•"/>
+      <w:lvlJc w:val="left"/>
+      <w:pPr>
+        <w:tabs>
+          <w:tab w:val="num" w:pos="3240"/>
+        </w:tabs>
+        <w:ind w:left="3240" w:hanging="360"/>
+      </w:pPr>
+      <w:rPr>
+        <w:rFonts w:ascii="Arial" w:hAnsi="Arial" w:hint="default"/>
+      </w:rPr>
+    </w:lvl>
+    <w:lvl w:ilvl="5" w:tplc="DC8A532C" w:tentative="1">
+      <w:start w:val="1"/>
+      <w:numFmt w:val="bullet"/>
+      <w:lvlText w:val="•"/>
+      <w:lvlJc w:val="left"/>
+      <w:pPr>
+        <w:tabs>
+          <w:tab w:val="num" w:pos="3960"/>
+        </w:tabs>
+        <w:ind w:left="3960" w:hanging="360"/>
+      </w:pPr>
+      <w:rPr>
+        <w:rFonts w:ascii="Arial" w:hAnsi="Arial" w:hint="default"/>
+      </w:rPr>
+    </w:lvl>
+    <w:lvl w:ilvl="6" w:tplc="58C88B92" w:tentative="1">
+      <w:start w:val="1"/>
+      <w:numFmt w:val="bullet"/>
+      <w:lvlText w:val="•"/>
+      <w:lvlJc w:val="left"/>
+      <w:pPr>
+        <w:tabs>
+          <w:tab w:val="num" w:pos="4680"/>
+        </w:tabs>
+        <w:ind w:left="4680" w:hanging="360"/>
+      </w:pPr>
+      <w:rPr>
+        <w:rFonts w:ascii="Arial" w:hAnsi="Arial" w:hint="default"/>
+      </w:rPr>
+    </w:lvl>
+    <w:lvl w:ilvl="7" w:tplc="02FCB728" w:tentative="1">
+      <w:start w:val="1"/>
+      <w:numFmt w:val="bullet"/>
+      <w:lvlText w:val="•"/>
+      <w:lvlJc w:val="left"/>
+      <w:pPr>
+        <w:tabs>
+          <w:tab w:val="num" w:pos="5400"/>
+        </w:tabs>
+        <w:ind w:left="5400" w:hanging="360"/>
+      </w:pPr>
+      <w:rPr>
+        <w:rFonts w:ascii="Arial" w:hAnsi="Arial" w:hint="default"/>
+      </w:rPr>
+    </w:lvl>
+    <w:lvl w:ilvl="8" w:tplc="0D025BB2" w:tentative="1">
+      <w:start w:val="1"/>
+      <w:numFmt w:val="bullet"/>
+      <w:lvlText w:val="•"/>
+      <w:lvlJc w:val="left"/>
+      <w:pPr>
+        <w:tabs>
+          <w:tab w:val="num" w:pos="6120"/>
+        </w:tabs>
+        <w:ind w:left="6120" w:hanging="360"/>
+      </w:pPr>
+      <w:rPr>
+        <w:rFonts w:ascii="Arial" w:hAnsi="Arial" w:hint="default"/>
+      </w:rPr>
+    </w:lvl>
+  </w:abstractNum>
+  <w:abstractNum w:abstractNumId="13" w15:restartNumberingAfterBreak="0">
+    <w:nsid w:val="25555F3B"/>
+    <w:multiLevelType w:val="hybridMultilevel"/>
+    <w:tmpl w:val="7B061120"/>
+    <w:lvl w:ilvl="0" w:tplc="4C82A710">
+      <w:start w:val="1"/>
+      <w:numFmt w:val="decimal"/>
+      <w:lvlText w:val="%1."/>
+      <w:lvlJc w:val="left"/>
+      <w:pPr>
+        <w:ind w:left="720" w:hanging="360"/>
+      </w:pPr>
+      <w:rPr>
+        <w:b w:val="0"/>
+        <w:bCs w:val="0"/>
+      </w:rPr>
+    </w:lvl>
+    <w:lvl w:ilvl="1" w:tplc="04090019" w:tentative="1">
+      <w:start w:val="1"/>
+      <w:numFmt w:val="lowerLetter"/>
+      <w:lvlText w:val="%2."/>
+      <w:lvlJc w:val="left"/>
+      <w:pPr>
+        <w:ind w:left="1440" w:hanging="360"/>
+      </w:pPr>
+    </w:lvl>
+    <w:lvl w:ilvl="2" w:tplc="0409001B" w:tentative="1">
+      <w:start w:val="1"/>
+      <w:numFmt w:val="lowerRoman"/>
+      <w:lvlText w:val="%3."/>
+      <w:lvlJc w:val="right"/>
+      <w:pPr>
+        <w:ind w:left="2160" w:hanging="180"/>
+      </w:pPr>
+    </w:lvl>
+    <w:lvl w:ilvl="3" w:tplc="0409000F" w:tentative="1">
+      <w:start w:val="1"/>
+      <w:numFmt w:val="decimal"/>
+      <w:lvlText w:val="%4."/>
+      <w:lvlJc w:val="left"/>
+      <w:pPr>
+        <w:ind w:left="2880" w:hanging="360"/>
+      </w:pPr>
+    </w:lvl>
+    <w:lvl w:ilvl="4" w:tplc="04090019" w:tentative="1">
+      <w:start w:val="1"/>
+      <w:numFmt w:val="lowerLetter"/>
+      <w:lvlText w:val="%5."/>
+      <w:lvlJc w:val="left"/>
+      <w:pPr>
+        <w:ind w:left="3600" w:hanging="360"/>
+      </w:pPr>
+    </w:lvl>
+    <w:lvl w:ilvl="5" w:tplc="0409001B" w:tentative="1">
+      <w:start w:val="1"/>
+      <w:numFmt w:val="lowerRoman"/>
+      <w:lvlText w:val="%6."/>
+      <w:lvlJc w:val="right"/>
+      <w:pPr>
+        <w:ind w:left="4320" w:hanging="180"/>
+      </w:pPr>
+    </w:lvl>
+    <w:lvl w:ilvl="6" w:tplc="0409000F" w:tentative="1">
+      <w:start w:val="1"/>
+      <w:numFmt w:val="decimal"/>
+      <w:lvlText w:val="%7."/>
+      <w:lvlJc w:val="left"/>
+      <w:pPr>
+        <w:ind w:left="5040" w:hanging="360"/>
+      </w:pPr>
+    </w:lvl>
+    <w:lvl w:ilvl="7" w:tplc="04090019" w:tentative="1">
+      <w:start w:val="1"/>
+      <w:numFmt w:val="lowerLetter"/>
+      <w:lvlText w:val="%8."/>
+      <w:lvlJc w:val="left"/>
+      <w:pPr>
+        <w:ind w:left="5760" w:hanging="360"/>
+      </w:pPr>
+    </w:lvl>
+    <w:lvl w:ilvl="8" w:tplc="0409001B" w:tentative="1">
+      <w:start w:val="1"/>
+      <w:numFmt w:val="lowerRoman"/>
+      <w:lvlText w:val="%9."/>
+      <w:lvlJc w:val="right"/>
+      <w:pPr>
+        <w:ind w:left="6480" w:hanging="180"/>
+      </w:pPr>
+    </w:lvl>
+  </w:abstractNum>
+  <w:abstractNum w:abstractNumId="14" w15:restartNumberingAfterBreak="0">
     <w:nsid w:val="2A3B658C"/>
     <w:multiLevelType w:val="hybridMultilevel"/>
-    <w:tmpl w:val="DB747334"/>
+    <w:tmpl w:val="B9743668"/>
     <w:lvl w:ilvl="0" w:tplc="04090001">
       <w:start w:val="1"/>
       <w:numFmt w:val="bullet"/>
@@ -12492,7 +15661,233 @@
       </w:rPr>
     </w:lvl>
   </w:abstractNum>
-  <w:abstractNum w:abstractNumId="9" w15:restartNumberingAfterBreak="0">
+  <w:abstractNum w:abstractNumId="15" w15:restartNumberingAfterBreak="0">
+    <w:nsid w:val="2B7C78D3"/>
+    <w:multiLevelType w:val="hybridMultilevel"/>
+    <w:tmpl w:val="1FECF20C"/>
+    <w:lvl w:ilvl="0" w:tplc="04090001">
+      <w:start w:val="1"/>
+      <w:numFmt w:val="bullet"/>
+      <w:lvlText w:val=""/>
+      <w:lvlJc w:val="left"/>
+      <w:pPr>
+        <w:ind w:left="720" w:hanging="360"/>
+      </w:pPr>
+      <w:rPr>
+        <w:rFonts w:ascii="Symbol" w:hAnsi="Symbol" w:hint="default"/>
+      </w:rPr>
+    </w:lvl>
+    <w:lvl w:ilvl="1" w:tplc="04090003">
+      <w:start w:val="1"/>
+      <w:numFmt w:val="bullet"/>
+      <w:lvlText w:val="o"/>
+      <w:lvlJc w:val="left"/>
+      <w:pPr>
+        <w:ind w:left="1440" w:hanging="360"/>
+      </w:pPr>
+      <w:rPr>
+        <w:rFonts w:ascii="Courier New" w:hAnsi="Courier New" w:cs="Courier New" w:hint="default"/>
+      </w:rPr>
+    </w:lvl>
+    <w:lvl w:ilvl="2" w:tplc="04090005">
+      <w:start w:val="1"/>
+      <w:numFmt w:val="bullet"/>
+      <w:lvlText w:val=""/>
+      <w:lvlJc w:val="left"/>
+      <w:pPr>
+        <w:ind w:left="2160" w:hanging="360"/>
+      </w:pPr>
+      <w:rPr>
+        <w:rFonts w:ascii="Wingdings" w:hAnsi="Wingdings" w:hint="default"/>
+      </w:rPr>
+    </w:lvl>
+    <w:lvl w:ilvl="3" w:tplc="04090001" w:tentative="1">
+      <w:start w:val="1"/>
+      <w:numFmt w:val="bullet"/>
+      <w:lvlText w:val=""/>
+      <w:lvlJc w:val="left"/>
+      <w:pPr>
+        <w:ind w:left="2880" w:hanging="360"/>
+      </w:pPr>
+      <w:rPr>
+        <w:rFonts w:ascii="Symbol" w:hAnsi="Symbol" w:hint="default"/>
+      </w:rPr>
+    </w:lvl>
+    <w:lvl w:ilvl="4" w:tplc="04090003" w:tentative="1">
+      <w:start w:val="1"/>
+      <w:numFmt w:val="bullet"/>
+      <w:lvlText w:val="o"/>
+      <w:lvlJc w:val="left"/>
+      <w:pPr>
+        <w:ind w:left="3600" w:hanging="360"/>
+      </w:pPr>
+      <w:rPr>
+        <w:rFonts w:ascii="Courier New" w:hAnsi="Courier New" w:cs="Courier New" w:hint="default"/>
+      </w:rPr>
+    </w:lvl>
+    <w:lvl w:ilvl="5" w:tplc="04090005" w:tentative="1">
+      <w:start w:val="1"/>
+      <w:numFmt w:val="bullet"/>
+      <w:lvlText w:val=""/>
+      <w:lvlJc w:val="left"/>
+      <w:pPr>
+        <w:ind w:left="4320" w:hanging="360"/>
+      </w:pPr>
+      <w:rPr>
+        <w:rFonts w:ascii="Wingdings" w:hAnsi="Wingdings" w:hint="default"/>
+      </w:rPr>
+    </w:lvl>
+    <w:lvl w:ilvl="6" w:tplc="04090001" w:tentative="1">
+      <w:start w:val="1"/>
+      <w:numFmt w:val="bullet"/>
+      <w:lvlText w:val=""/>
+      <w:lvlJc w:val="left"/>
+      <w:pPr>
+        <w:ind w:left="5040" w:hanging="360"/>
+      </w:pPr>
+      <w:rPr>
+        <w:rFonts w:ascii="Symbol" w:hAnsi="Symbol" w:hint="default"/>
+      </w:rPr>
+    </w:lvl>
+    <w:lvl w:ilvl="7" w:tplc="04090003" w:tentative="1">
+      <w:start w:val="1"/>
+      <w:numFmt w:val="bullet"/>
+      <w:lvlText w:val="o"/>
+      <w:lvlJc w:val="left"/>
+      <w:pPr>
+        <w:ind w:left="5760" w:hanging="360"/>
+      </w:pPr>
+      <w:rPr>
+        <w:rFonts w:ascii="Courier New" w:hAnsi="Courier New" w:cs="Courier New" w:hint="default"/>
+      </w:rPr>
+    </w:lvl>
+    <w:lvl w:ilvl="8" w:tplc="04090005" w:tentative="1">
+      <w:start w:val="1"/>
+      <w:numFmt w:val="bullet"/>
+      <w:lvlText w:val=""/>
+      <w:lvlJc w:val="left"/>
+      <w:pPr>
+        <w:ind w:left="6480" w:hanging="360"/>
+      </w:pPr>
+      <w:rPr>
+        <w:rFonts w:ascii="Wingdings" w:hAnsi="Wingdings" w:hint="default"/>
+      </w:rPr>
+    </w:lvl>
+  </w:abstractNum>
+  <w:abstractNum w:abstractNumId="16" w15:restartNumberingAfterBreak="0">
+    <w:nsid w:val="2BB741C1"/>
+    <w:multiLevelType w:val="hybridMultilevel"/>
+    <w:tmpl w:val="B144FEE8"/>
+    <w:lvl w:ilvl="0" w:tplc="04090001">
+      <w:start w:val="1"/>
+      <w:numFmt w:val="bullet"/>
+      <w:lvlText w:val=""/>
+      <w:lvlJc w:val="left"/>
+      <w:pPr>
+        <w:ind w:left="720" w:hanging="360"/>
+      </w:pPr>
+      <w:rPr>
+        <w:rFonts w:ascii="Symbol" w:hAnsi="Symbol" w:hint="default"/>
+      </w:rPr>
+    </w:lvl>
+    <w:lvl w:ilvl="1" w:tplc="04090003">
+      <w:start w:val="1"/>
+      <w:numFmt w:val="bullet"/>
+      <w:lvlText w:val="o"/>
+      <w:lvlJc w:val="left"/>
+      <w:pPr>
+        <w:ind w:left="1440" w:hanging="360"/>
+      </w:pPr>
+      <w:rPr>
+        <w:rFonts w:ascii="Courier New" w:hAnsi="Courier New" w:cs="Courier New" w:hint="default"/>
+      </w:rPr>
+    </w:lvl>
+    <w:lvl w:ilvl="2" w:tplc="04090005" w:tentative="1">
+      <w:start w:val="1"/>
+      <w:numFmt w:val="bullet"/>
+      <w:lvlText w:val=""/>
+      <w:lvlJc w:val="left"/>
+      <w:pPr>
+        <w:ind w:left="2160" w:hanging="360"/>
+      </w:pPr>
+      <w:rPr>
+        <w:rFonts w:ascii="Wingdings" w:hAnsi="Wingdings" w:hint="default"/>
+      </w:rPr>
+    </w:lvl>
+    <w:lvl w:ilvl="3" w:tplc="04090001" w:tentative="1">
+      <w:start w:val="1"/>
+      <w:numFmt w:val="bullet"/>
+      <w:lvlText w:val=""/>
+      <w:lvlJc w:val="left"/>
+      <w:pPr>
+        <w:ind w:left="2880" w:hanging="360"/>
+      </w:pPr>
+      <w:rPr>
+        <w:rFonts w:ascii="Symbol" w:hAnsi="Symbol" w:hint="default"/>
+      </w:rPr>
+    </w:lvl>
+    <w:lvl w:ilvl="4" w:tplc="04090003" w:tentative="1">
+      <w:start w:val="1"/>
+      <w:numFmt w:val="bullet"/>
+      <w:lvlText w:val="o"/>
+      <w:lvlJc w:val="left"/>
+      <w:pPr>
+        <w:ind w:left="3600" w:hanging="360"/>
+      </w:pPr>
+      <w:rPr>
+        <w:rFonts w:ascii="Courier New" w:hAnsi="Courier New" w:cs="Courier New" w:hint="default"/>
+      </w:rPr>
+    </w:lvl>
+    <w:lvl w:ilvl="5" w:tplc="04090005" w:tentative="1">
+      <w:start w:val="1"/>
+      <w:numFmt w:val="bullet"/>
+      <w:lvlText w:val=""/>
+      <w:lvlJc w:val="left"/>
+      <w:pPr>
+        <w:ind w:left="4320" w:hanging="360"/>
+      </w:pPr>
+      <w:rPr>
+        <w:rFonts w:ascii="Wingdings" w:hAnsi="Wingdings" w:hint="default"/>
+      </w:rPr>
+    </w:lvl>
+    <w:lvl w:ilvl="6" w:tplc="04090001" w:tentative="1">
+      <w:start w:val="1"/>
+      <w:numFmt w:val="bullet"/>
+      <w:lvlText w:val=""/>
+      <w:lvlJc w:val="left"/>
+      <w:pPr>
+        <w:ind w:left="5040" w:hanging="360"/>
+      </w:pPr>
+      <w:rPr>
+        <w:rFonts w:ascii="Symbol" w:hAnsi="Symbol" w:hint="default"/>
+      </w:rPr>
+    </w:lvl>
+    <w:lvl w:ilvl="7" w:tplc="04090003" w:tentative="1">
+      <w:start w:val="1"/>
+      <w:numFmt w:val="bullet"/>
+      <w:lvlText w:val="o"/>
+      <w:lvlJc w:val="left"/>
+      <w:pPr>
+        <w:ind w:left="5760" w:hanging="360"/>
+      </w:pPr>
+      <w:rPr>
+        <w:rFonts w:ascii="Courier New" w:hAnsi="Courier New" w:cs="Courier New" w:hint="default"/>
+      </w:rPr>
+    </w:lvl>
+    <w:lvl w:ilvl="8" w:tplc="04090005" w:tentative="1">
+      <w:start w:val="1"/>
+      <w:numFmt w:val="bullet"/>
+      <w:lvlText w:val=""/>
+      <w:lvlJc w:val="left"/>
+      <w:pPr>
+        <w:ind w:left="6480" w:hanging="360"/>
+      </w:pPr>
+      <w:rPr>
+        <w:rFonts w:ascii="Wingdings" w:hAnsi="Wingdings" w:hint="default"/>
+      </w:rPr>
+    </w:lvl>
+  </w:abstractNum>
+  <w:abstractNum w:abstractNumId="17" w15:restartNumberingAfterBreak="0">
     <w:nsid w:val="2DAD0C13"/>
     <w:multiLevelType w:val="hybridMultilevel"/>
     <w:tmpl w:val="3880FF8E"/>
@@ -12605,7 +16000,7 @@
       </w:rPr>
     </w:lvl>
   </w:abstractNum>
-  <w:abstractNum w:abstractNumId="10" w15:restartNumberingAfterBreak="0">
+  <w:abstractNum w:abstractNumId="18" w15:restartNumberingAfterBreak="0">
     <w:nsid w:val="453C48CE"/>
     <w:multiLevelType w:val="hybridMultilevel"/>
     <w:tmpl w:val="AC6AD76C"/>
@@ -12718,7 +16113,7 @@
       </w:rPr>
     </w:lvl>
   </w:abstractNum>
-  <w:abstractNum w:abstractNumId="11" w15:restartNumberingAfterBreak="0">
+  <w:abstractNum w:abstractNumId="19" w15:restartNumberingAfterBreak="0">
     <w:nsid w:val="4EBC46E0"/>
     <w:multiLevelType w:val="hybridMultilevel"/>
     <w:tmpl w:val="837A4846"/>
@@ -12831,7 +16226,147 @@
       </w:rPr>
     </w:lvl>
   </w:abstractNum>
-  <w:abstractNum w:abstractNumId="12" w15:restartNumberingAfterBreak="0">
+  <w:abstractNum w:abstractNumId="20" w15:restartNumberingAfterBreak="0">
+    <w:nsid w:val="4FC73D50"/>
+    <w:multiLevelType w:val="hybridMultilevel"/>
+    <w:tmpl w:val="D7B85D68"/>
+    <w:lvl w:ilvl="0" w:tplc="F9A86B98">
+      <w:start w:val="1"/>
+      <w:numFmt w:val="bullet"/>
+      <w:lvlText w:val="•"/>
+      <w:lvlJc w:val="left"/>
+      <w:pPr>
+        <w:tabs>
+          <w:tab w:val="num" w:pos="360"/>
+        </w:tabs>
+        <w:ind w:left="360" w:hanging="360"/>
+      </w:pPr>
+      <w:rPr>
+        <w:rFonts w:ascii="Arial" w:hAnsi="Arial" w:hint="default"/>
+      </w:rPr>
+    </w:lvl>
+    <w:lvl w:ilvl="1" w:tplc="37005A4A">
+      <w:start w:val="1"/>
+      <w:numFmt w:val="bullet"/>
+      <w:lvlText w:val="•"/>
+      <w:lvlJc w:val="left"/>
+      <w:pPr>
+        <w:tabs>
+          <w:tab w:val="num" w:pos="1080"/>
+        </w:tabs>
+        <w:ind w:left="1080" w:hanging="360"/>
+      </w:pPr>
+      <w:rPr>
+        <w:rFonts w:ascii="Arial" w:hAnsi="Arial" w:hint="default"/>
+      </w:rPr>
+    </w:lvl>
+    <w:lvl w:ilvl="2" w:tplc="50320E30" w:tentative="1">
+      <w:start w:val="1"/>
+      <w:numFmt w:val="bullet"/>
+      <w:lvlText w:val="•"/>
+      <w:lvlJc w:val="left"/>
+      <w:pPr>
+        <w:tabs>
+          <w:tab w:val="num" w:pos="1800"/>
+        </w:tabs>
+        <w:ind w:left="1800" w:hanging="360"/>
+      </w:pPr>
+      <w:rPr>
+        <w:rFonts w:ascii="Arial" w:hAnsi="Arial" w:hint="default"/>
+      </w:rPr>
+    </w:lvl>
+    <w:lvl w:ilvl="3" w:tplc="C89C8638" w:tentative="1">
+      <w:start w:val="1"/>
+      <w:numFmt w:val="bullet"/>
+      <w:lvlText w:val="•"/>
+      <w:lvlJc w:val="left"/>
+      <w:pPr>
+        <w:tabs>
+          <w:tab w:val="num" w:pos="2520"/>
+        </w:tabs>
+        <w:ind w:left="2520" w:hanging="360"/>
+      </w:pPr>
+      <w:rPr>
+        <w:rFonts w:ascii="Arial" w:hAnsi="Arial" w:hint="default"/>
+      </w:rPr>
+    </w:lvl>
+    <w:lvl w:ilvl="4" w:tplc="B51EC7C6" w:tentative="1">
+      <w:start w:val="1"/>
+      <w:numFmt w:val="bullet"/>
+      <w:lvlText w:val="•"/>
+      <w:lvlJc w:val="left"/>
+      <w:pPr>
+        <w:tabs>
+          <w:tab w:val="num" w:pos="3240"/>
+        </w:tabs>
+        <w:ind w:left="3240" w:hanging="360"/>
+      </w:pPr>
+      <w:rPr>
+        <w:rFonts w:ascii="Arial" w:hAnsi="Arial" w:hint="default"/>
+      </w:rPr>
+    </w:lvl>
+    <w:lvl w:ilvl="5" w:tplc="9A9CD7C6" w:tentative="1">
+      <w:start w:val="1"/>
+      <w:numFmt w:val="bullet"/>
+      <w:lvlText w:val="•"/>
+      <w:lvlJc w:val="left"/>
+      <w:pPr>
+        <w:tabs>
+          <w:tab w:val="num" w:pos="3960"/>
+        </w:tabs>
+        <w:ind w:left="3960" w:hanging="360"/>
+      </w:pPr>
+      <w:rPr>
+        <w:rFonts w:ascii="Arial" w:hAnsi="Arial" w:hint="default"/>
+      </w:rPr>
+    </w:lvl>
+    <w:lvl w:ilvl="6" w:tplc="4BB03162" w:tentative="1">
+      <w:start w:val="1"/>
+      <w:numFmt w:val="bullet"/>
+      <w:lvlText w:val="•"/>
+      <w:lvlJc w:val="left"/>
+      <w:pPr>
+        <w:tabs>
+          <w:tab w:val="num" w:pos="4680"/>
+        </w:tabs>
+        <w:ind w:left="4680" w:hanging="360"/>
+      </w:pPr>
+      <w:rPr>
+        <w:rFonts w:ascii="Arial" w:hAnsi="Arial" w:hint="default"/>
+      </w:rPr>
+    </w:lvl>
+    <w:lvl w:ilvl="7" w:tplc="FCB8E93E" w:tentative="1">
+      <w:start w:val="1"/>
+      <w:numFmt w:val="bullet"/>
+      <w:lvlText w:val="•"/>
+      <w:lvlJc w:val="left"/>
+      <w:pPr>
+        <w:tabs>
+          <w:tab w:val="num" w:pos="5400"/>
+        </w:tabs>
+        <w:ind w:left="5400" w:hanging="360"/>
+      </w:pPr>
+      <w:rPr>
+        <w:rFonts w:ascii="Arial" w:hAnsi="Arial" w:hint="default"/>
+      </w:rPr>
+    </w:lvl>
+    <w:lvl w:ilvl="8" w:tplc="77E04908" w:tentative="1">
+      <w:start w:val="1"/>
+      <w:numFmt w:val="bullet"/>
+      <w:lvlText w:val="•"/>
+      <w:lvlJc w:val="left"/>
+      <w:pPr>
+        <w:tabs>
+          <w:tab w:val="num" w:pos="6120"/>
+        </w:tabs>
+        <w:ind w:left="6120" w:hanging="360"/>
+      </w:pPr>
+      <w:rPr>
+        <w:rFonts w:ascii="Arial" w:hAnsi="Arial" w:hint="default"/>
+      </w:rPr>
+    </w:lvl>
+  </w:abstractNum>
+  <w:abstractNum w:abstractNumId="21" w15:restartNumberingAfterBreak="0">
     <w:nsid w:val="50A46169"/>
     <w:multiLevelType w:val="hybridMultilevel"/>
     <w:tmpl w:val="9E885904"/>
@@ -12944,7 +16479,7 @@
       </w:rPr>
     </w:lvl>
   </w:abstractNum>
-  <w:abstractNum w:abstractNumId="13" w15:restartNumberingAfterBreak="0">
+  <w:abstractNum w:abstractNumId="22" w15:restartNumberingAfterBreak="0">
     <w:nsid w:val="50D25176"/>
     <w:multiLevelType w:val="hybridMultilevel"/>
     <w:tmpl w:val="9A843A7E"/>
@@ -13057,7 +16592,7 @@
       </w:rPr>
     </w:lvl>
   </w:abstractNum>
-  <w:abstractNum w:abstractNumId="14" w15:restartNumberingAfterBreak="0">
+  <w:abstractNum w:abstractNumId="23" w15:restartNumberingAfterBreak="0">
     <w:nsid w:val="555430AE"/>
     <w:multiLevelType w:val="hybridMultilevel"/>
     <w:tmpl w:val="67848B68"/>
@@ -13170,7 +16705,233 @@
       </w:rPr>
     </w:lvl>
   </w:abstractNum>
-  <w:abstractNum w:abstractNumId="15" w15:restartNumberingAfterBreak="0">
+  <w:abstractNum w:abstractNumId="24" w15:restartNumberingAfterBreak="0">
+    <w:nsid w:val="559F6B03"/>
+    <w:multiLevelType w:val="hybridMultilevel"/>
+    <w:tmpl w:val="0B925348"/>
+    <w:lvl w:ilvl="0" w:tplc="04090001">
+      <w:start w:val="1"/>
+      <w:numFmt w:val="bullet"/>
+      <w:lvlText w:val=""/>
+      <w:lvlJc w:val="left"/>
+      <w:pPr>
+        <w:ind w:left="720" w:hanging="360"/>
+      </w:pPr>
+      <w:rPr>
+        <w:rFonts w:ascii="Symbol" w:hAnsi="Symbol" w:hint="default"/>
+      </w:rPr>
+    </w:lvl>
+    <w:lvl w:ilvl="1" w:tplc="04090003">
+      <w:start w:val="1"/>
+      <w:numFmt w:val="bullet"/>
+      <w:lvlText w:val="o"/>
+      <w:lvlJc w:val="left"/>
+      <w:pPr>
+        <w:ind w:left="1440" w:hanging="360"/>
+      </w:pPr>
+      <w:rPr>
+        <w:rFonts w:ascii="Courier New" w:hAnsi="Courier New" w:cs="Courier New" w:hint="default"/>
+      </w:rPr>
+    </w:lvl>
+    <w:lvl w:ilvl="2" w:tplc="04090005">
+      <w:start w:val="1"/>
+      <w:numFmt w:val="bullet"/>
+      <w:lvlText w:val=""/>
+      <w:lvlJc w:val="left"/>
+      <w:pPr>
+        <w:ind w:left="2160" w:hanging="360"/>
+      </w:pPr>
+      <w:rPr>
+        <w:rFonts w:ascii="Wingdings" w:hAnsi="Wingdings" w:hint="default"/>
+      </w:rPr>
+    </w:lvl>
+    <w:lvl w:ilvl="3" w:tplc="04090001" w:tentative="1">
+      <w:start w:val="1"/>
+      <w:numFmt w:val="bullet"/>
+      <w:lvlText w:val=""/>
+      <w:lvlJc w:val="left"/>
+      <w:pPr>
+        <w:ind w:left="2880" w:hanging="360"/>
+      </w:pPr>
+      <w:rPr>
+        <w:rFonts w:ascii="Symbol" w:hAnsi="Symbol" w:hint="default"/>
+      </w:rPr>
+    </w:lvl>
+    <w:lvl w:ilvl="4" w:tplc="04090003" w:tentative="1">
+      <w:start w:val="1"/>
+      <w:numFmt w:val="bullet"/>
+      <w:lvlText w:val="o"/>
+      <w:lvlJc w:val="left"/>
+      <w:pPr>
+        <w:ind w:left="3600" w:hanging="360"/>
+      </w:pPr>
+      <w:rPr>
+        <w:rFonts w:ascii="Courier New" w:hAnsi="Courier New" w:cs="Courier New" w:hint="default"/>
+      </w:rPr>
+    </w:lvl>
+    <w:lvl w:ilvl="5" w:tplc="04090005" w:tentative="1">
+      <w:start w:val="1"/>
+      <w:numFmt w:val="bullet"/>
+      <w:lvlText w:val=""/>
+      <w:lvlJc w:val="left"/>
+      <w:pPr>
+        <w:ind w:left="4320" w:hanging="360"/>
+      </w:pPr>
+      <w:rPr>
+        <w:rFonts w:ascii="Wingdings" w:hAnsi="Wingdings" w:hint="default"/>
+      </w:rPr>
+    </w:lvl>
+    <w:lvl w:ilvl="6" w:tplc="04090001" w:tentative="1">
+      <w:start w:val="1"/>
+      <w:numFmt w:val="bullet"/>
+      <w:lvlText w:val=""/>
+      <w:lvlJc w:val="left"/>
+      <w:pPr>
+        <w:ind w:left="5040" w:hanging="360"/>
+      </w:pPr>
+      <w:rPr>
+        <w:rFonts w:ascii="Symbol" w:hAnsi="Symbol" w:hint="default"/>
+      </w:rPr>
+    </w:lvl>
+    <w:lvl w:ilvl="7" w:tplc="04090003" w:tentative="1">
+      <w:start w:val="1"/>
+      <w:numFmt w:val="bullet"/>
+      <w:lvlText w:val="o"/>
+      <w:lvlJc w:val="left"/>
+      <w:pPr>
+        <w:ind w:left="5760" w:hanging="360"/>
+      </w:pPr>
+      <w:rPr>
+        <w:rFonts w:ascii="Courier New" w:hAnsi="Courier New" w:cs="Courier New" w:hint="default"/>
+      </w:rPr>
+    </w:lvl>
+    <w:lvl w:ilvl="8" w:tplc="04090005" w:tentative="1">
+      <w:start w:val="1"/>
+      <w:numFmt w:val="bullet"/>
+      <w:lvlText w:val=""/>
+      <w:lvlJc w:val="left"/>
+      <w:pPr>
+        <w:ind w:left="6480" w:hanging="360"/>
+      </w:pPr>
+      <w:rPr>
+        <w:rFonts w:ascii="Wingdings" w:hAnsi="Wingdings" w:hint="default"/>
+      </w:rPr>
+    </w:lvl>
+  </w:abstractNum>
+  <w:abstractNum w:abstractNumId="25" w15:restartNumberingAfterBreak="0">
+    <w:nsid w:val="55A8497E"/>
+    <w:multiLevelType w:val="hybridMultilevel"/>
+    <w:tmpl w:val="33CEC7C4"/>
+    <w:lvl w:ilvl="0" w:tplc="04090001">
+      <w:start w:val="1"/>
+      <w:numFmt w:val="bullet"/>
+      <w:lvlText w:val=""/>
+      <w:lvlJc w:val="left"/>
+      <w:pPr>
+        <w:ind w:left="720" w:hanging="360"/>
+      </w:pPr>
+      <w:rPr>
+        <w:rFonts w:ascii="Symbol" w:hAnsi="Symbol" w:hint="default"/>
+      </w:rPr>
+    </w:lvl>
+    <w:lvl w:ilvl="1" w:tplc="04090003" w:tentative="1">
+      <w:start w:val="1"/>
+      <w:numFmt w:val="bullet"/>
+      <w:lvlText w:val="o"/>
+      <w:lvlJc w:val="left"/>
+      <w:pPr>
+        <w:ind w:left="1440" w:hanging="360"/>
+      </w:pPr>
+      <w:rPr>
+        <w:rFonts w:ascii="Courier New" w:hAnsi="Courier New" w:cs="Courier New" w:hint="default"/>
+      </w:rPr>
+    </w:lvl>
+    <w:lvl w:ilvl="2" w:tplc="04090005" w:tentative="1">
+      <w:start w:val="1"/>
+      <w:numFmt w:val="bullet"/>
+      <w:lvlText w:val=""/>
+      <w:lvlJc w:val="left"/>
+      <w:pPr>
+        <w:ind w:left="2160" w:hanging="360"/>
+      </w:pPr>
+      <w:rPr>
+        <w:rFonts w:ascii="Wingdings" w:hAnsi="Wingdings" w:hint="default"/>
+      </w:rPr>
+    </w:lvl>
+    <w:lvl w:ilvl="3" w:tplc="04090001" w:tentative="1">
+      <w:start w:val="1"/>
+      <w:numFmt w:val="bullet"/>
+      <w:lvlText w:val=""/>
+      <w:lvlJc w:val="left"/>
+      <w:pPr>
+        <w:ind w:left="2880" w:hanging="360"/>
+      </w:pPr>
+      <w:rPr>
+        <w:rFonts w:ascii="Symbol" w:hAnsi="Symbol" w:hint="default"/>
+      </w:rPr>
+    </w:lvl>
+    <w:lvl w:ilvl="4" w:tplc="04090003" w:tentative="1">
+      <w:start w:val="1"/>
+      <w:numFmt w:val="bullet"/>
+      <w:lvlText w:val="o"/>
+      <w:lvlJc w:val="left"/>
+      <w:pPr>
+        <w:ind w:left="3600" w:hanging="360"/>
+      </w:pPr>
+      <w:rPr>
+        <w:rFonts w:ascii="Courier New" w:hAnsi="Courier New" w:cs="Courier New" w:hint="default"/>
+      </w:rPr>
+    </w:lvl>
+    <w:lvl w:ilvl="5" w:tplc="04090005" w:tentative="1">
+      <w:start w:val="1"/>
+      <w:numFmt w:val="bullet"/>
+      <w:lvlText w:val=""/>
+      <w:lvlJc w:val="left"/>
+      <w:pPr>
+        <w:ind w:left="4320" w:hanging="360"/>
+      </w:pPr>
+      <w:rPr>
+        <w:rFonts w:ascii="Wingdings" w:hAnsi="Wingdings" w:hint="default"/>
+      </w:rPr>
+    </w:lvl>
+    <w:lvl w:ilvl="6" w:tplc="04090001" w:tentative="1">
+      <w:start w:val="1"/>
+      <w:numFmt w:val="bullet"/>
+      <w:lvlText w:val=""/>
+      <w:lvlJc w:val="left"/>
+      <w:pPr>
+        <w:ind w:left="5040" w:hanging="360"/>
+      </w:pPr>
+      <w:rPr>
+        <w:rFonts w:ascii="Symbol" w:hAnsi="Symbol" w:hint="default"/>
+      </w:rPr>
+    </w:lvl>
+    <w:lvl w:ilvl="7" w:tplc="04090003" w:tentative="1">
+      <w:start w:val="1"/>
+      <w:numFmt w:val="bullet"/>
+      <w:lvlText w:val="o"/>
+      <w:lvlJc w:val="left"/>
+      <w:pPr>
+        <w:ind w:left="5760" w:hanging="360"/>
+      </w:pPr>
+      <w:rPr>
+        <w:rFonts w:ascii="Courier New" w:hAnsi="Courier New" w:cs="Courier New" w:hint="default"/>
+      </w:rPr>
+    </w:lvl>
+    <w:lvl w:ilvl="8" w:tplc="04090005" w:tentative="1">
+      <w:start w:val="1"/>
+      <w:numFmt w:val="bullet"/>
+      <w:lvlText w:val=""/>
+      <w:lvlJc w:val="left"/>
+      <w:pPr>
+        <w:ind w:left="6480" w:hanging="360"/>
+      </w:pPr>
+      <w:rPr>
+        <w:rFonts w:ascii="Wingdings" w:hAnsi="Wingdings" w:hint="default"/>
+      </w:rPr>
+    </w:lvl>
+  </w:abstractNum>
+  <w:abstractNum w:abstractNumId="26" w15:restartNumberingAfterBreak="0">
     <w:nsid w:val="56C913FD"/>
     <w:multiLevelType w:val="hybridMultilevel"/>
     <w:tmpl w:val="12FA77CE"/>
@@ -13283,7 +17044,7 @@
       </w:rPr>
     </w:lvl>
   </w:abstractNum>
-  <w:abstractNum w:abstractNumId="16" w15:restartNumberingAfterBreak="0">
+  <w:abstractNum w:abstractNumId="27" w15:restartNumberingAfterBreak="0">
     <w:nsid w:val="5C3057BD"/>
     <w:multiLevelType w:val="hybridMultilevel"/>
     <w:tmpl w:val="5E38E0DE"/>
@@ -13396,7 +17157,7 @@
       </w:rPr>
     </w:lvl>
   </w:abstractNum>
-  <w:abstractNum w:abstractNumId="17" w15:restartNumberingAfterBreak="0">
+  <w:abstractNum w:abstractNumId="28" w15:restartNumberingAfterBreak="0">
     <w:nsid w:val="5D49051D"/>
     <w:multiLevelType w:val="hybridMultilevel"/>
     <w:tmpl w:val="A6127B38"/>
@@ -13509,7 +17270,258 @@
       </w:rPr>
     </w:lvl>
   </w:abstractNum>
-  <w:abstractNum w:abstractNumId="18" w15:restartNumberingAfterBreak="0">
+  <w:abstractNum w:abstractNumId="29" w15:restartNumberingAfterBreak="0">
+    <w:nsid w:val="5DCA4CB7"/>
+    <w:multiLevelType w:val="hybridMultilevel"/>
+    <w:tmpl w:val="B894AE84"/>
+    <w:lvl w:ilvl="0" w:tplc="8646BA4A">
+      <w:start w:val="1"/>
+      <w:numFmt w:val="bullet"/>
+      <w:lvlText w:val="•"/>
+      <w:lvlJc w:val="left"/>
+      <w:pPr>
+        <w:tabs>
+          <w:tab w:val="num" w:pos="360"/>
+        </w:tabs>
+        <w:ind w:left="360" w:hanging="360"/>
+      </w:pPr>
+      <w:rPr>
+        <w:rFonts w:ascii="Arial" w:hAnsi="Arial" w:hint="default"/>
+      </w:rPr>
+    </w:lvl>
+    <w:lvl w:ilvl="1" w:tplc="17DEF662">
+      <w:numFmt w:val="bullet"/>
+      <w:lvlText w:val="•"/>
+      <w:lvlJc w:val="left"/>
+      <w:pPr>
+        <w:tabs>
+          <w:tab w:val="num" w:pos="1080"/>
+        </w:tabs>
+        <w:ind w:left="1080" w:hanging="360"/>
+      </w:pPr>
+      <w:rPr>
+        <w:rFonts w:ascii="Arial" w:hAnsi="Arial" w:hint="default"/>
+      </w:rPr>
+    </w:lvl>
+    <w:lvl w:ilvl="2" w:tplc="9C7244EE">
+      <w:numFmt w:val="bullet"/>
+      <w:lvlText w:val="•"/>
+      <w:lvlJc w:val="left"/>
+      <w:pPr>
+        <w:tabs>
+          <w:tab w:val="num" w:pos="1800"/>
+        </w:tabs>
+        <w:ind w:left="1800" w:hanging="360"/>
+      </w:pPr>
+      <w:rPr>
+        <w:rFonts w:ascii="Arial" w:hAnsi="Arial" w:hint="default"/>
+      </w:rPr>
+    </w:lvl>
+    <w:lvl w:ilvl="3" w:tplc="AAE0C0F6" w:tentative="1">
+      <w:start w:val="1"/>
+      <w:numFmt w:val="bullet"/>
+      <w:lvlText w:val="•"/>
+      <w:lvlJc w:val="left"/>
+      <w:pPr>
+        <w:tabs>
+          <w:tab w:val="num" w:pos="2520"/>
+        </w:tabs>
+        <w:ind w:left="2520" w:hanging="360"/>
+      </w:pPr>
+      <w:rPr>
+        <w:rFonts w:ascii="Arial" w:hAnsi="Arial" w:hint="default"/>
+      </w:rPr>
+    </w:lvl>
+    <w:lvl w:ilvl="4" w:tplc="23CA820E" w:tentative="1">
+      <w:start w:val="1"/>
+      <w:numFmt w:val="bullet"/>
+      <w:lvlText w:val="•"/>
+      <w:lvlJc w:val="left"/>
+      <w:pPr>
+        <w:tabs>
+          <w:tab w:val="num" w:pos="3240"/>
+        </w:tabs>
+        <w:ind w:left="3240" w:hanging="360"/>
+      </w:pPr>
+      <w:rPr>
+        <w:rFonts w:ascii="Arial" w:hAnsi="Arial" w:hint="default"/>
+      </w:rPr>
+    </w:lvl>
+    <w:lvl w:ilvl="5" w:tplc="C1F4361A" w:tentative="1">
+      <w:start w:val="1"/>
+      <w:numFmt w:val="bullet"/>
+      <w:lvlText w:val="•"/>
+      <w:lvlJc w:val="left"/>
+      <w:pPr>
+        <w:tabs>
+          <w:tab w:val="num" w:pos="3960"/>
+        </w:tabs>
+        <w:ind w:left="3960" w:hanging="360"/>
+      </w:pPr>
+      <w:rPr>
+        <w:rFonts w:ascii="Arial" w:hAnsi="Arial" w:hint="default"/>
+      </w:rPr>
+    </w:lvl>
+    <w:lvl w:ilvl="6" w:tplc="D0CCC364" w:tentative="1">
+      <w:start w:val="1"/>
+      <w:numFmt w:val="bullet"/>
+      <w:lvlText w:val="•"/>
+      <w:lvlJc w:val="left"/>
+      <w:pPr>
+        <w:tabs>
+          <w:tab w:val="num" w:pos="4680"/>
+        </w:tabs>
+        <w:ind w:left="4680" w:hanging="360"/>
+      </w:pPr>
+      <w:rPr>
+        <w:rFonts w:ascii="Arial" w:hAnsi="Arial" w:hint="default"/>
+      </w:rPr>
+    </w:lvl>
+    <w:lvl w:ilvl="7" w:tplc="57466FAA" w:tentative="1">
+      <w:start w:val="1"/>
+      <w:numFmt w:val="bullet"/>
+      <w:lvlText w:val="•"/>
+      <w:lvlJc w:val="left"/>
+      <w:pPr>
+        <w:tabs>
+          <w:tab w:val="num" w:pos="5400"/>
+        </w:tabs>
+        <w:ind w:left="5400" w:hanging="360"/>
+      </w:pPr>
+      <w:rPr>
+        <w:rFonts w:ascii="Arial" w:hAnsi="Arial" w:hint="default"/>
+      </w:rPr>
+    </w:lvl>
+    <w:lvl w:ilvl="8" w:tplc="5D029002" w:tentative="1">
+      <w:start w:val="1"/>
+      <w:numFmt w:val="bullet"/>
+      <w:lvlText w:val="•"/>
+      <w:lvlJc w:val="left"/>
+      <w:pPr>
+        <w:tabs>
+          <w:tab w:val="num" w:pos="6120"/>
+        </w:tabs>
+        <w:ind w:left="6120" w:hanging="360"/>
+      </w:pPr>
+      <w:rPr>
+        <w:rFonts w:ascii="Arial" w:hAnsi="Arial" w:hint="default"/>
+      </w:rPr>
+    </w:lvl>
+  </w:abstractNum>
+  <w:abstractNum w:abstractNumId="30" w15:restartNumberingAfterBreak="0">
+    <w:nsid w:val="6A727121"/>
+    <w:multiLevelType w:val="hybridMultilevel"/>
+    <w:tmpl w:val="90D6F688"/>
+    <w:lvl w:ilvl="0" w:tplc="04090001">
+      <w:start w:val="1"/>
+      <w:numFmt w:val="bullet"/>
+      <w:lvlText w:val=""/>
+      <w:lvlJc w:val="left"/>
+      <w:pPr>
+        <w:ind w:left="720" w:hanging="360"/>
+      </w:pPr>
+      <w:rPr>
+        <w:rFonts w:ascii="Symbol" w:hAnsi="Symbol" w:hint="default"/>
+      </w:rPr>
+    </w:lvl>
+    <w:lvl w:ilvl="1" w:tplc="04090003" w:tentative="1">
+      <w:start w:val="1"/>
+      <w:numFmt w:val="bullet"/>
+      <w:lvlText w:val="o"/>
+      <w:lvlJc w:val="left"/>
+      <w:pPr>
+        <w:ind w:left="1440" w:hanging="360"/>
+      </w:pPr>
+      <w:rPr>
+        <w:rFonts w:ascii="Courier New" w:hAnsi="Courier New" w:cs="Courier New" w:hint="default"/>
+      </w:rPr>
+    </w:lvl>
+    <w:lvl w:ilvl="2" w:tplc="04090005" w:tentative="1">
+      <w:start w:val="1"/>
+      <w:numFmt w:val="bullet"/>
+      <w:lvlText w:val=""/>
+      <w:lvlJc w:val="left"/>
+      <w:pPr>
+        <w:ind w:left="2160" w:hanging="360"/>
+      </w:pPr>
+      <w:rPr>
+        <w:rFonts w:ascii="Wingdings" w:hAnsi="Wingdings" w:hint="default"/>
+      </w:rPr>
+    </w:lvl>
+    <w:lvl w:ilvl="3" w:tplc="04090001" w:tentative="1">
+      <w:start w:val="1"/>
+      <w:numFmt w:val="bullet"/>
+      <w:lvlText w:val=""/>
+      <w:lvlJc w:val="left"/>
+      <w:pPr>
+        <w:ind w:left="2880" w:hanging="360"/>
+      </w:pPr>
+      <w:rPr>
+        <w:rFonts w:ascii="Symbol" w:hAnsi="Symbol" w:hint="default"/>
+      </w:rPr>
+    </w:lvl>
+    <w:lvl w:ilvl="4" w:tplc="04090003" w:tentative="1">
+      <w:start w:val="1"/>
+      <w:numFmt w:val="bullet"/>
+      <w:lvlText w:val="o"/>
+      <w:lvlJc w:val="left"/>
+      <w:pPr>
+        <w:ind w:left="3600" w:hanging="360"/>
+      </w:pPr>
+      <w:rPr>
+        <w:rFonts w:ascii="Courier New" w:hAnsi="Courier New" w:cs="Courier New" w:hint="default"/>
+      </w:rPr>
+    </w:lvl>
+    <w:lvl w:ilvl="5" w:tplc="04090005" w:tentative="1">
+      <w:start w:val="1"/>
+      <w:numFmt w:val="bullet"/>
+      <w:lvlText w:val=""/>
+      <w:lvlJc w:val="left"/>
+      <w:pPr>
+        <w:ind w:left="4320" w:hanging="360"/>
+      </w:pPr>
+      <w:rPr>
+        <w:rFonts w:ascii="Wingdings" w:hAnsi="Wingdings" w:hint="default"/>
+      </w:rPr>
+    </w:lvl>
+    <w:lvl w:ilvl="6" w:tplc="04090001" w:tentative="1">
+      <w:start w:val="1"/>
+      <w:numFmt w:val="bullet"/>
+      <w:lvlText w:val=""/>
+      <w:lvlJc w:val="left"/>
+      <w:pPr>
+        <w:ind w:left="5040" w:hanging="360"/>
+      </w:pPr>
+      <w:rPr>
+        <w:rFonts w:ascii="Symbol" w:hAnsi="Symbol" w:hint="default"/>
+      </w:rPr>
+    </w:lvl>
+    <w:lvl w:ilvl="7" w:tplc="04090003" w:tentative="1">
+      <w:start w:val="1"/>
+      <w:numFmt w:val="bullet"/>
+      <w:lvlText w:val="o"/>
+      <w:lvlJc w:val="left"/>
+      <w:pPr>
+        <w:ind w:left="5760" w:hanging="360"/>
+      </w:pPr>
+      <w:rPr>
+        <w:rFonts w:ascii="Courier New" w:hAnsi="Courier New" w:cs="Courier New" w:hint="default"/>
+      </w:rPr>
+    </w:lvl>
+    <w:lvl w:ilvl="8" w:tplc="04090005" w:tentative="1">
+      <w:start w:val="1"/>
+      <w:numFmt w:val="bullet"/>
+      <w:lvlText w:val=""/>
+      <w:lvlJc w:val="left"/>
+      <w:pPr>
+        <w:ind w:left="6480" w:hanging="360"/>
+      </w:pPr>
+      <w:rPr>
+        <w:rFonts w:ascii="Wingdings" w:hAnsi="Wingdings" w:hint="default"/>
+      </w:rPr>
+    </w:lvl>
+  </w:abstractNum>
+  <w:abstractNum w:abstractNumId="31" w15:restartNumberingAfterBreak="0">
     <w:nsid w:val="6BA2050D"/>
     <w:multiLevelType w:val="hybridMultilevel"/>
     <w:tmpl w:val="43B62AA6"/>
@@ -13622,7 +17634,7 @@
       </w:rPr>
     </w:lvl>
   </w:abstractNum>
-  <w:abstractNum w:abstractNumId="19" w15:restartNumberingAfterBreak="0">
+  <w:abstractNum w:abstractNumId="32" w15:restartNumberingAfterBreak="0">
     <w:nsid w:val="70DE4EC9"/>
     <w:multiLevelType w:val="hybridMultilevel"/>
     <w:tmpl w:val="29365110"/>
@@ -13735,7 +17747,7 @@
       </w:rPr>
     </w:lvl>
   </w:abstractNum>
-  <w:abstractNum w:abstractNumId="20" w15:restartNumberingAfterBreak="0">
+  <w:abstractNum w:abstractNumId="33" w15:restartNumberingAfterBreak="0">
     <w:nsid w:val="75CE2354"/>
     <w:multiLevelType w:val="hybridMultilevel"/>
     <w:tmpl w:val="0FEC47BA"/>
@@ -13848,7 +17860,7 @@
       </w:rPr>
     </w:lvl>
   </w:abstractNum>
-  <w:abstractNum w:abstractNumId="21" w15:restartNumberingAfterBreak="0">
+  <w:abstractNum w:abstractNumId="34" w15:restartNumberingAfterBreak="0">
     <w:nsid w:val="7AA2598F"/>
     <w:multiLevelType w:val="hybridMultilevel"/>
     <w:tmpl w:val="F6ACF00C"/>
@@ -13961,7 +17973,7 @@
       </w:rPr>
     </w:lvl>
   </w:abstractNum>
-  <w:abstractNum w:abstractNumId="22" w15:restartNumberingAfterBreak="0">
+  <w:abstractNum w:abstractNumId="35" w15:restartNumberingAfterBreak="0">
     <w:nsid w:val="7C411B78"/>
     <w:multiLevelType w:val="hybridMultilevel"/>
     <w:tmpl w:val="962E03FC"/>
@@ -14074,7 +18086,7 @@
       </w:rPr>
     </w:lvl>
   </w:abstractNum>
-  <w:abstractNum w:abstractNumId="23" w15:restartNumberingAfterBreak="0">
+  <w:abstractNum w:abstractNumId="36" w15:restartNumberingAfterBreak="0">
     <w:nsid w:val="7CF64F33"/>
     <w:multiLevelType w:val="hybridMultilevel"/>
     <w:tmpl w:val="C26C317C"/>
@@ -14187,7 +18199,7 @@
       </w:rPr>
     </w:lvl>
   </w:abstractNum>
-  <w:abstractNum w:abstractNumId="24" w15:restartNumberingAfterBreak="0">
+  <w:abstractNum w:abstractNumId="37" w15:restartNumberingAfterBreak="0">
     <w:nsid w:val="7E80445D"/>
     <w:multiLevelType w:val="hybridMultilevel"/>
     <w:tmpl w:val="C5CC955A"/>
@@ -14301,79 +18313,118 @@
     </w:lvl>
   </w:abstractNum>
   <w:num w:numId="1">
-    <w:abstractNumId w:val="3"/>
+    <w:abstractNumId w:val="4"/>
   </w:num>
   <w:num w:numId="2">
-    <w:abstractNumId w:val="12"/>
+    <w:abstractNumId w:val="21"/>
   </w:num>
   <w:num w:numId="3">
-    <w:abstractNumId w:val="24"/>
+    <w:abstractNumId w:val="37"/>
   </w:num>
   <w:num w:numId="4">
-    <w:abstractNumId w:val="11"/>
+    <w:abstractNumId w:val="19"/>
   </w:num>
   <w:num w:numId="5">
-    <w:abstractNumId w:val="15"/>
+    <w:abstractNumId w:val="26"/>
   </w:num>
   <w:num w:numId="6">
-    <w:abstractNumId w:val="4"/>
+    <w:abstractNumId w:val="5"/>
   </w:num>
   <w:num w:numId="7">
-    <w:abstractNumId w:val="5"/>
+    <w:abstractNumId w:val="6"/>
   </w:num>
   <w:num w:numId="8">
-    <w:abstractNumId w:val="7"/>
+    <w:abstractNumId w:val="9"/>
   </w:num>
   <w:num w:numId="9">
-    <w:abstractNumId w:val="2"/>
+    <w:abstractNumId w:val="3"/>
   </w:num>
   <w:num w:numId="10">
     <w:abstractNumId w:val="0"/>
   </w:num>
   <w:num w:numId="11">
+    <w:abstractNumId w:val="35"/>
+  </w:num>
+  <w:num w:numId="12">
+    <w:abstractNumId w:val="34"/>
+  </w:num>
+  <w:num w:numId="13">
+    <w:abstractNumId w:val="17"/>
+  </w:num>
+  <w:num w:numId="14">
+    <w:abstractNumId w:val="31"/>
+  </w:num>
+  <w:num w:numId="15">
     <w:abstractNumId w:val="22"/>
   </w:num>
-  <w:num w:numId="12">
-    <w:abstractNumId w:val="21"/>
+  <w:num w:numId="16">
+    <w:abstractNumId w:val="27"/>
   </w:num>
-  <w:num w:numId="13">
-    <w:abstractNumId w:val="9"/>
-  </w:num>
-  <w:num w:numId="14">
+  <w:num w:numId="17">
     <w:abstractNumId w:val="18"/>
   </w:num>
-  <w:num w:numId="15">
-    <w:abstractNumId w:val="13"/>
-  </w:num>
-  <w:num w:numId="16">
-    <w:abstractNumId w:val="16"/>
-  </w:num>
-  <w:num w:numId="17">
-    <w:abstractNumId w:val="10"/>
-  </w:num>
   <w:num w:numId="18">
-    <w:abstractNumId w:val="6"/>
+    <w:abstractNumId w:val="8"/>
   </w:num>
   <w:num w:numId="19">
     <w:abstractNumId w:val="1"/>
   </w:num>
   <w:num w:numId="20">
-    <w:abstractNumId w:val="19"/>
+    <w:abstractNumId w:val="32"/>
   </w:num>
   <w:num w:numId="21">
-    <w:abstractNumId w:val="17"/>
+    <w:abstractNumId w:val="28"/>
   </w:num>
   <w:num w:numId="22">
+    <w:abstractNumId w:val="36"/>
+  </w:num>
+  <w:num w:numId="23">
+    <w:abstractNumId w:val="33"/>
+  </w:num>
+  <w:num w:numId="24">
     <w:abstractNumId w:val="23"/>
   </w:num>
-  <w:num w:numId="23">
+  <w:num w:numId="25">
+    <w:abstractNumId w:val="14"/>
+  </w:num>
+  <w:num w:numId="26">
+    <w:abstractNumId w:val="2"/>
+  </w:num>
+  <w:num w:numId="27">
+    <w:abstractNumId w:val="13"/>
+  </w:num>
+  <w:num w:numId="28">
+    <w:abstractNumId w:val="16"/>
+  </w:num>
+  <w:num w:numId="29">
+    <w:abstractNumId w:val="25"/>
+  </w:num>
+  <w:num w:numId="30">
+    <w:abstractNumId w:val="30"/>
+  </w:num>
+  <w:num w:numId="31">
+    <w:abstractNumId w:val="29"/>
+  </w:num>
+  <w:num w:numId="32">
+    <w:abstractNumId w:val="24"/>
+  </w:num>
+  <w:num w:numId="33">
+    <w:abstractNumId w:val="12"/>
+  </w:num>
+  <w:num w:numId="34">
+    <w:abstractNumId w:val="11"/>
+  </w:num>
+  <w:num w:numId="35">
     <w:abstractNumId w:val="20"/>
   </w:num>
-  <w:num w:numId="24">
-    <w:abstractNumId w:val="14"/>
+  <w:num w:numId="36">
+    <w:abstractNumId w:val="7"/>
   </w:num>
-  <w:num w:numId="25">
-    <w:abstractNumId w:val="8"/>
+  <w:num w:numId="37">
+    <w:abstractNumId w:val="10"/>
+  </w:num>
+  <w:num w:numId="38">
+    <w:abstractNumId w:val="15"/>
   </w:num>
   <w:numIdMacAtCleanup w:val="25"/>
 </w:numbering>
@@ -14777,7 +18828,7 @@
   <w:style w:type="paragraph" w:default="1" w:styleId="Normal">
     <w:name w:val="Normal"/>
     <w:qFormat/>
-    <w:rsid w:val="006F5275"/>
+    <w:rsid w:val="00675B4E"/>
   </w:style>
   <w:style w:type="paragraph" w:styleId="Heading1">
     <w:name w:val="heading 1"/>
@@ -14847,7 +18898,6 @@
   <w:style w:type="character" w:default="1" w:styleId="DefaultParagraphFont">
     <w:name w:val="Default Paragraph Font"/>
     <w:uiPriority w:val="1"/>
-    <w:semiHidden/>
     <w:unhideWhenUsed/>
   </w:style>
   <w:style w:type="table" w:default="1" w:styleId="TableNormal">
@@ -15155,19 +19205,19 @@
     <w:pitch w:val="variable"/>
     <w:sig w:usb0="00000000" w:usb1="10000000" w:usb2="00000000" w:usb3="00000000" w:csb0="80000000" w:csb1="00000000"/>
   </w:font>
+  <w:font w:name="Arial">
+    <w:panose1 w:val="020B0604020202020204"/>
+    <w:charset w:val="00"/>
+    <w:family w:val="swiss"/>
+    <w:pitch w:val="variable"/>
+    <w:sig w:usb0="E0002EFF" w:usb1="C000785B" w:usb2="00000009" w:usb3="00000000" w:csb0="000001FF" w:csb1="00000000"/>
+  </w:font>
   <w:font w:name="Calibri">
     <w:panose1 w:val="020F0502020204030204"/>
     <w:charset w:val="00"/>
     <w:family w:val="swiss"/>
     <w:pitch w:val="variable"/>
     <w:sig w:usb0="E4002EFF" w:usb1="C000247B" w:usb2="00000009" w:usb3="00000000" w:csb0="000001FF" w:csb1="00000000"/>
-  </w:font>
-  <w:font w:name="Arial">
-    <w:panose1 w:val="020B0604020202020204"/>
-    <w:charset w:val="00"/>
-    <w:family w:val="swiss"/>
-    <w:pitch w:val="variable"/>
-    <w:sig w:usb0="E0002EFF" w:usb1="C000785B" w:usb2="00000009" w:usb3="00000000" w:csb0="000001FF" w:csb1="00000000"/>
   </w:font>
   <w:font w:name="Calibri Light">
     <w:panose1 w:val="020F0302020204030204"/>
@@ -15208,8 +19258,10 @@
     <w:rsid w:val="006C2F0D"/>
     <w:rsid w:val="00746706"/>
     <w:rsid w:val="007E4A02"/>
+    <w:rsid w:val="008C50E2"/>
     <w:rsid w:val="009F4DEB"/>
     <w:rsid w:val="00D67BDF"/>
+    <w:rsid w:val="00EF3076"/>
     <w:rsid w:val="00F27FFC"/>
     <w:rsid w:val="00FE0351"/>
   </w:rsids>
@@ -15669,7 +19721,7 @@
     <w:basedOn w:val="DefaultParagraphFont"/>
     <w:uiPriority w:val="99"/>
     <w:semiHidden/>
-    <w:rsid w:val="007E4A02"/>
+    <w:rsid w:val="008C50E2"/>
     <w:rPr>
       <w:color w:val="808080"/>
     </w:rPr>

</xml_diff>